<commit_message>
mejoras, z por defecto null
</commit_message>
<xml_diff>
--- a/Imbalanced Data and Label Uncertaintly.docx
+++ b/Imbalanced Data and Label Uncertaintly.docx
@@ -4,19 +4,70 @@
   <w:body>
     <w:p>
       <w:pPr>
-        <w:pStyle w:val="Ttulo1"/>
-      </w:pPr>
-      <w:r>
-        <w:t>Imbalanced Data</w:t>
-      </w:r>
-      <w:r>
-        <w:t xml:space="preserve"> and Label Uncertaintly</w:t>
-      </w:r>
+        <w:rPr>
+          <w:sz w:val="36"/>
+          <w:szCs w:val="36"/>
+        </w:rPr>
+      </w:pPr>
+      <w:bookmarkStart w:id="0" w:name="_Hlk168302437"/>
+      <w:proofErr w:type="spellStart"/>
+      <w:r>
+        <w:rPr>
+          <w:sz w:val="36"/>
+          <w:szCs w:val="36"/>
+        </w:rPr>
+        <w:t>Imbalanced</w:t>
+      </w:r>
+      <w:proofErr w:type="spellEnd"/>
+      <w:r>
+        <w:rPr>
+          <w:sz w:val="36"/>
+          <w:szCs w:val="36"/>
+        </w:rPr>
+        <w:t xml:space="preserve"> Data</w:t>
+      </w:r>
+      <w:r>
+        <w:rPr>
+          <w:sz w:val="36"/>
+          <w:szCs w:val="36"/>
+        </w:rPr>
+        <w:t xml:space="preserve"> </w:t>
+      </w:r>
+      <w:bookmarkEnd w:id="0"/>
+      <w:r>
+        <w:rPr>
+          <w:sz w:val="36"/>
+          <w:szCs w:val="36"/>
+        </w:rPr>
+        <w:t xml:space="preserve">and </w:t>
+      </w:r>
+      <w:proofErr w:type="spellStart"/>
+      <w:r>
+        <w:rPr>
+          <w:sz w:val="36"/>
+          <w:szCs w:val="36"/>
+        </w:rPr>
+        <w:t>Label</w:t>
+      </w:r>
+      <w:proofErr w:type="spellEnd"/>
+      <w:r>
+        <w:rPr>
+          <w:sz w:val="36"/>
+          <w:szCs w:val="36"/>
+        </w:rPr>
+        <w:t xml:space="preserve"> </w:t>
+      </w:r>
+      <w:proofErr w:type="spellStart"/>
+      <w:r>
+        <w:rPr>
+          <w:sz w:val="36"/>
+          <w:szCs w:val="36"/>
+        </w:rPr>
+        <w:t>Uncertaintly</w:t>
+      </w:r>
+      <w:proofErr w:type="spellEnd"/>
     </w:p>
     <w:p>
-      <w:pPr>
-        <w:pStyle w:val="Ttulo4"/>
-      </w:pPr>
       <w:r>
         <w:t>Conjuntos de datos desbalanceado</w:t>
       </w:r>
@@ -25,23 +76,506 @@
       </w:r>
       <w:r>
         <w:t xml:space="preserve"> y etiquetado con incertidumbre</w:t>
+      </w:r>
+    </w:p>
+    <w:sdt>
+      <w:sdtPr>
+        <w:rPr>
+          <w:rFonts w:asciiTheme="minorHAnsi" w:eastAsiaTheme="minorHAnsi" w:hAnsiTheme="minorHAnsi" w:cstheme="minorBidi"/>
+          <w:color w:val="auto"/>
+          <w:kern w:val="2"/>
+          <w:sz w:val="22"/>
+          <w:szCs w:val="22"/>
+          <w:lang w:eastAsia="en-US"/>
+          <w14:ligatures w14:val="standardContextual"/>
+        </w:rPr>
+        <w:id w:val="-142970010"/>
+        <w:docPartObj>
+          <w:docPartGallery w:val="Table of Contents"/>
+          <w:docPartUnique/>
+        </w:docPartObj>
+      </w:sdtPr>
+      <w:sdtEndPr>
+        <w:rPr>
+          <w:b/>
+          <w:bCs/>
+        </w:rPr>
+      </w:sdtEndPr>
+      <w:sdtContent>
+        <w:p>
+          <w:pPr>
+            <w:pStyle w:val="TtuloTDC"/>
+          </w:pPr>
+          <w:r>
+            <w:t>Contenido</w:t>
+          </w:r>
+        </w:p>
+        <w:p>
+          <w:pPr>
+            <w:pStyle w:val="TDC2"/>
+            <w:tabs>
+              <w:tab w:val="right" w:leader="dot" w:pos="8494"/>
+            </w:tabs>
+            <w:rPr>
+              <w:rFonts w:eastAsiaTheme="minorEastAsia"/>
+              <w:noProof/>
+              <w:sz w:val="24"/>
+              <w:szCs w:val="24"/>
+              <w:lang w:eastAsia="es-ES"/>
+            </w:rPr>
+          </w:pPr>
+          <w:r>
+            <w:fldChar w:fldCharType="begin"/>
+          </w:r>
+          <w:r>
+            <w:instrText xml:space="preserve"> TOC \o "1-3" \h \z \u </w:instrText>
+          </w:r>
+          <w:r>
+            <w:fldChar w:fldCharType="separate"/>
+          </w:r>
+          <w:hyperlink w:anchor="_Toc168311096" w:history="1">
+            <w:r>
+              <w:rPr>
+                <w:rStyle w:val="Hipervnculo"/>
+                <w:noProof/>
+              </w:rPr>
+              <w:t>Imbalanced Data</w:t>
+            </w:r>
+            <w:r>
+              <w:rPr>
+                <w:noProof/>
+                <w:webHidden/>
+              </w:rPr>
+              <w:tab/>
+            </w:r>
+            <w:r>
+              <w:rPr>
+                <w:noProof/>
+                <w:webHidden/>
+              </w:rPr>
+              <w:fldChar w:fldCharType="begin"/>
+            </w:r>
+            <w:r>
+              <w:rPr>
+                <w:noProof/>
+                <w:webHidden/>
+              </w:rPr>
+              <w:instrText xml:space="preserve"> PAGEREF _Toc168311096 \h </w:instrText>
+            </w:r>
+            <w:r>
+              <w:rPr>
+                <w:noProof/>
+                <w:webHidden/>
+              </w:rPr>
+            </w:r>
+            <w:r>
+              <w:rPr>
+                <w:noProof/>
+                <w:webHidden/>
+              </w:rPr>
+              <w:fldChar w:fldCharType="separate"/>
+            </w:r>
+            <w:r>
+              <w:rPr>
+                <w:noProof/>
+                <w:webHidden/>
+              </w:rPr>
+              <w:t>1</w:t>
+            </w:r>
+            <w:r>
+              <w:rPr>
+                <w:noProof/>
+                <w:webHidden/>
+              </w:rPr>
+              <w:fldChar w:fldCharType="end"/>
+            </w:r>
+          </w:hyperlink>
+        </w:p>
+        <w:p>
+          <w:pPr>
+            <w:pStyle w:val="TDC3"/>
+            <w:tabs>
+              <w:tab w:val="left" w:pos="960"/>
+              <w:tab w:val="right" w:leader="dot" w:pos="8494"/>
+            </w:tabs>
+            <w:rPr>
+              <w:rFonts w:eastAsiaTheme="minorEastAsia"/>
+              <w:noProof/>
+              <w:sz w:val="24"/>
+              <w:szCs w:val="24"/>
+              <w:lang w:eastAsia="es-ES"/>
+            </w:rPr>
+          </w:pPr>
+          <w:hyperlink w:anchor="_Toc168311097" w:history="1">
+            <w:r>
+              <w:rPr>
+                <w:rStyle w:val="Hipervnculo"/>
+                <w:noProof/>
+              </w:rPr>
+              <w:t>1.</w:t>
+            </w:r>
+            <w:r>
+              <w:rPr>
+                <w:rFonts w:eastAsiaTheme="minorEastAsia"/>
+                <w:noProof/>
+                <w:sz w:val="24"/>
+                <w:szCs w:val="24"/>
+                <w:lang w:eastAsia="es-ES"/>
+              </w:rPr>
+              <w:tab/>
+            </w:r>
+            <w:r>
+              <w:rPr>
+                <w:rStyle w:val="Hipervnculo"/>
+                <w:noProof/>
+              </w:rPr>
+              <w:t>Introducción</w:t>
+            </w:r>
+            <w:r>
+              <w:rPr>
+                <w:noProof/>
+                <w:webHidden/>
+              </w:rPr>
+              <w:tab/>
+            </w:r>
+            <w:r>
+              <w:rPr>
+                <w:noProof/>
+                <w:webHidden/>
+              </w:rPr>
+              <w:fldChar w:fldCharType="begin"/>
+            </w:r>
+            <w:r>
+              <w:rPr>
+                <w:noProof/>
+                <w:webHidden/>
+              </w:rPr>
+              <w:instrText xml:space="preserve"> PAGEREF _Toc168311097 \h </w:instrText>
+            </w:r>
+            <w:r>
+              <w:rPr>
+                <w:noProof/>
+                <w:webHidden/>
+              </w:rPr>
+            </w:r>
+            <w:r>
+              <w:rPr>
+                <w:noProof/>
+                <w:webHidden/>
+              </w:rPr>
+              <w:fldChar w:fldCharType="separate"/>
+            </w:r>
+            <w:r>
+              <w:rPr>
+                <w:noProof/>
+                <w:webHidden/>
+              </w:rPr>
+              <w:t>1</w:t>
+            </w:r>
+            <w:r>
+              <w:rPr>
+                <w:noProof/>
+                <w:webHidden/>
+              </w:rPr>
+              <w:fldChar w:fldCharType="end"/>
+            </w:r>
+          </w:hyperlink>
+        </w:p>
+        <w:p>
+          <w:pPr>
+            <w:pStyle w:val="TDC3"/>
+            <w:tabs>
+              <w:tab w:val="left" w:pos="960"/>
+              <w:tab w:val="right" w:leader="dot" w:pos="8494"/>
+            </w:tabs>
+            <w:rPr>
+              <w:rFonts w:eastAsiaTheme="minorEastAsia"/>
+              <w:noProof/>
+              <w:sz w:val="24"/>
+              <w:szCs w:val="24"/>
+              <w:lang w:eastAsia="es-ES"/>
+            </w:rPr>
+          </w:pPr>
+          <w:hyperlink w:anchor="_Toc168311098" w:history="1">
+            <w:r>
+              <w:rPr>
+                <w:rStyle w:val="Hipervnculo"/>
+                <w:noProof/>
+              </w:rPr>
+              <w:t>2.</w:t>
+            </w:r>
+            <w:r>
+              <w:rPr>
+                <w:rFonts w:eastAsiaTheme="minorEastAsia"/>
+                <w:noProof/>
+                <w:sz w:val="24"/>
+                <w:szCs w:val="24"/>
+                <w:lang w:eastAsia="es-ES"/>
+              </w:rPr>
+              <w:tab/>
+            </w:r>
+            <w:r>
+              <w:rPr>
+                <w:rStyle w:val="Hipervnculo"/>
+                <w:noProof/>
+              </w:rPr>
+              <w:t>Naturaleza del problema</w:t>
+            </w:r>
+            <w:r>
+              <w:rPr>
+                <w:noProof/>
+                <w:webHidden/>
+              </w:rPr>
+              <w:tab/>
+            </w:r>
+            <w:r>
+              <w:rPr>
+                <w:noProof/>
+                <w:webHidden/>
+              </w:rPr>
+              <w:fldChar w:fldCharType="begin"/>
+            </w:r>
+            <w:r>
+              <w:rPr>
+                <w:noProof/>
+                <w:webHidden/>
+              </w:rPr>
+              <w:instrText xml:space="preserve"> PAGEREF _Toc168311098 \h </w:instrText>
+            </w:r>
+            <w:r>
+              <w:rPr>
+                <w:noProof/>
+                <w:webHidden/>
+              </w:rPr>
+            </w:r>
+            <w:r>
+              <w:rPr>
+                <w:noProof/>
+                <w:webHidden/>
+              </w:rPr>
+              <w:fldChar w:fldCharType="separate"/>
+            </w:r>
+            <w:r>
+              <w:rPr>
+                <w:noProof/>
+                <w:webHidden/>
+              </w:rPr>
+              <w:t>1</w:t>
+            </w:r>
+            <w:r>
+              <w:rPr>
+                <w:noProof/>
+                <w:webHidden/>
+              </w:rPr>
+              <w:fldChar w:fldCharType="end"/>
+            </w:r>
+          </w:hyperlink>
+        </w:p>
+        <w:p>
+          <w:pPr>
+            <w:pStyle w:val="TDC2"/>
+            <w:tabs>
+              <w:tab w:val="right" w:leader="dot" w:pos="8494"/>
+            </w:tabs>
+            <w:rPr>
+              <w:rFonts w:eastAsiaTheme="minorEastAsia"/>
+              <w:noProof/>
+              <w:sz w:val="24"/>
+              <w:szCs w:val="24"/>
+              <w:lang w:eastAsia="es-ES"/>
+            </w:rPr>
+          </w:pPr>
+          <w:hyperlink w:anchor="_Toc168311099" w:history="1">
+            <w:r>
+              <w:rPr>
+                <w:rStyle w:val="Hipervnculo"/>
+                <w:noProof/>
+              </w:rPr>
+              <w:t>Label Uncertaintly</w:t>
+            </w:r>
+            <w:r>
+              <w:rPr>
+                <w:noProof/>
+                <w:webHidden/>
+              </w:rPr>
+              <w:tab/>
+            </w:r>
+            <w:r>
+              <w:rPr>
+                <w:noProof/>
+                <w:webHidden/>
+              </w:rPr>
+              <w:fldChar w:fldCharType="begin"/>
+            </w:r>
+            <w:r>
+              <w:rPr>
+                <w:noProof/>
+                <w:webHidden/>
+              </w:rPr>
+              <w:instrText xml:space="preserve"> PAGEREF _Toc168311099 \h </w:instrText>
+            </w:r>
+            <w:r>
+              <w:rPr>
+                <w:noProof/>
+                <w:webHidden/>
+              </w:rPr>
+            </w:r>
+            <w:r>
+              <w:rPr>
+                <w:noProof/>
+                <w:webHidden/>
+              </w:rPr>
+              <w:fldChar w:fldCharType="separate"/>
+            </w:r>
+            <w:r>
+              <w:rPr>
+                <w:noProof/>
+                <w:webHidden/>
+              </w:rPr>
+              <w:t>3</w:t>
+            </w:r>
+            <w:r>
+              <w:rPr>
+                <w:noProof/>
+                <w:webHidden/>
+              </w:rPr>
+              <w:fldChar w:fldCharType="end"/>
+            </w:r>
+          </w:hyperlink>
+        </w:p>
+        <w:p>
+          <w:pPr>
+            <w:pStyle w:val="TDC2"/>
+            <w:tabs>
+              <w:tab w:val="right" w:leader="dot" w:pos="8494"/>
+            </w:tabs>
+            <w:rPr>
+              <w:rFonts w:eastAsiaTheme="minorEastAsia"/>
+              <w:noProof/>
+              <w:sz w:val="24"/>
+              <w:szCs w:val="24"/>
+              <w:lang w:eastAsia="es-ES"/>
+            </w:rPr>
+          </w:pPr>
+          <w:hyperlink w:anchor="_Toc168311100" w:history="1">
+            <w:r>
+              <w:rPr>
+                <w:rStyle w:val="Hipervnculo"/>
+                <w:noProof/>
+              </w:rPr>
+              <w:t>Referencias</w:t>
+            </w:r>
+            <w:r>
+              <w:rPr>
+                <w:noProof/>
+                <w:webHidden/>
+              </w:rPr>
+              <w:tab/>
+            </w:r>
+            <w:r>
+              <w:rPr>
+                <w:noProof/>
+                <w:webHidden/>
+              </w:rPr>
+              <w:fldChar w:fldCharType="begin"/>
+            </w:r>
+            <w:r>
+              <w:rPr>
+                <w:noProof/>
+                <w:webHidden/>
+              </w:rPr>
+              <w:instrText xml:space="preserve"> PAGEREF _Toc168311100 \h </w:instrText>
+            </w:r>
+            <w:r>
+              <w:rPr>
+                <w:noProof/>
+                <w:webHidden/>
+              </w:rPr>
+            </w:r>
+            <w:r>
+              <w:rPr>
+                <w:noProof/>
+                <w:webHidden/>
+              </w:rPr>
+              <w:fldChar w:fldCharType="separate"/>
+            </w:r>
+            <w:r>
+              <w:rPr>
+                <w:noProof/>
+                <w:webHidden/>
+              </w:rPr>
+              <w:t>4</w:t>
+            </w:r>
+            <w:r>
+              <w:rPr>
+                <w:noProof/>
+                <w:webHidden/>
+              </w:rPr>
+              <w:fldChar w:fldCharType="end"/>
+            </w:r>
+          </w:hyperlink>
+        </w:p>
+        <w:p>
+          <w:r>
+            <w:rPr>
+              <w:b/>
+              <w:bCs/>
+            </w:rPr>
+            <w:fldChar w:fldCharType="end"/>
+          </w:r>
+        </w:p>
+      </w:sdtContent>
+    </w:sdt>
+    <w:p>
+      <w:pPr>
+        <w:sectPr>
+          <w:headerReference w:type="default" r:id="rId8"/>
+          <w:footerReference w:type="default" r:id="rId9"/>
+          <w:pgSz w:w="11906" w:h="16838"/>
+          <w:pgMar w:top="1417" w:right="1701" w:bottom="1417" w:left="1701" w:header="708" w:footer="708" w:gutter="0"/>
+          <w:cols w:space="708"/>
+          <w:docGrid w:linePitch="360"/>
+        </w:sectPr>
+      </w:pPr>
+      <w:r>
+        <w:br w:type="page"/>
       </w:r>
     </w:p>
     <w:p>
       <w:pPr>
         <w:pStyle w:val="Ttulo2"/>
+        <w:spacing w:line="360" w:lineRule="auto"/>
+      </w:pPr>
+      <w:bookmarkStart w:id="1" w:name="_Toc168311096"/>
+      <w:proofErr w:type="spellStart"/>
+      <w:r>
+        <w:lastRenderedPageBreak/>
+        <w:t>Imbalanced</w:t>
+      </w:r>
+      <w:proofErr w:type="spellEnd"/>
+      <w:r>
+        <w:t xml:space="preserve"> Data</w:t>
+      </w:r>
+      <w:bookmarkEnd w:id="1"/>
+    </w:p>
+    <w:p>
+      <w:pPr>
+        <w:pStyle w:val="Ttulo3"/>
         <w:numPr>
           <w:ilvl w:val="0"/>
-          <w:numId w:val="1"/>
+          <w:numId w:val="2"/>
         </w:numPr>
-        <w:spacing w:before="360"/>
-      </w:pPr>
+        <w:spacing w:line="360" w:lineRule="auto"/>
+      </w:pPr>
+      <w:bookmarkStart w:id="2" w:name="_Toc168311097"/>
       <w:r>
         <w:t>Introducción</w:t>
       </w:r>
+      <w:bookmarkEnd w:id="2"/>
     </w:p>
     <w:p>
       <w:pPr>
+        <w:spacing w:line="360" w:lineRule="auto"/>
         <w:ind w:firstLine="708"/>
         <w:jc w:val="both"/>
         <w:rPr>
@@ -56,7 +590,25 @@
           <w:sz w:val="24"/>
           <w:szCs w:val="24"/>
         </w:rPr>
-        <w:t xml:space="preserve">A medida que avanza la ciencia y la tecnología, la capacidad de recolectar datos se ha incrementado significativamente. Sin embargo, la presencia de datos desbalanceados, es decir, que las etiquetas de los datos no son proporcionales en el dataset, puede provocar que las técnicas de </w:t>
+        <w:t xml:space="preserve">A medida que avanza la ciencia y la tecnología, la capacidad de recolectar datos se ha incrementado significativamente. Sin embargo, la presencia de datos desbalanceados, es decir, que las etiquetas de los datos no son proporcionales en el </w:t>
+      </w:r>
+      <w:proofErr w:type="spellStart"/>
+      <w:r>
+        <w:rPr>
+          <w:rFonts w:ascii="Arial" w:hAnsi="Arial" w:cs="Arial"/>
+          <w:sz w:val="24"/>
+          <w:szCs w:val="24"/>
+        </w:rPr>
+        <w:t>dataset</w:t>
+      </w:r>
+      <w:proofErr w:type="spellEnd"/>
+      <w:r>
+        <w:rPr>
+          <w:rFonts w:ascii="Arial" w:hAnsi="Arial" w:cs="Arial"/>
+          <w:sz w:val="24"/>
+          <w:szCs w:val="24"/>
+        </w:rPr>
+        <w:t xml:space="preserve">, puede provocar que las técnicas de </w:t>
       </w:r>
       <w:r>
         <w:rPr>
@@ -66,8 +618,20 @@
           <w:sz w:val="24"/>
           <w:szCs w:val="24"/>
         </w:rPr>
-        <w:t>machine learning</w:t>
-      </w:r>
+        <w:t xml:space="preserve">machine </w:t>
+      </w:r>
+      <w:proofErr w:type="spellStart"/>
+      <w:r>
+        <w:rPr>
+          <w:rFonts w:ascii="Arial" w:hAnsi="Arial" w:cs="Arial"/>
+          <w:i/>
+          <w:iCs/>
+          <w:sz w:val="24"/>
+          <w:szCs w:val="24"/>
+        </w:rPr>
+        <w:t>learning</w:t>
+      </w:r>
+      <w:proofErr w:type="spellEnd"/>
       <w:r>
         <w:rPr>
           <w:rFonts w:ascii="Arial" w:hAnsi="Arial" w:cs="Arial"/>
@@ -87,31 +651,240 @@
     </w:p>
     <w:p>
       <w:pPr>
-        <w:pStyle w:val="Ttulo2"/>
+        <w:pStyle w:val="Ttulo3"/>
         <w:numPr>
           <w:ilvl w:val="0"/>
-          <w:numId w:val="1"/>
+          <w:numId w:val="2"/>
         </w:numPr>
-        <w:spacing w:before="360"/>
-      </w:pPr>
+        <w:spacing w:line="360" w:lineRule="auto"/>
+      </w:pPr>
+      <w:bookmarkStart w:id="3" w:name="_Toc168311098"/>
       <w:r>
         <w:t>Naturaleza del problema</w:t>
       </w:r>
+      <w:bookmarkEnd w:id="3"/>
     </w:p>
     <w:p>
       <w:pPr>
-        <w:pStyle w:val="Ttulo3"/>
-        <w:numPr>
-          <w:ilvl w:val="1"/>
-          <w:numId w:val="1"/>
-        </w:numPr>
-      </w:pPr>
-      <w:r>
-        <w:t>Datos desbalanceados</w:t>
+        <w:spacing w:line="360" w:lineRule="auto"/>
+        <w:ind w:firstLine="708"/>
+        <w:jc w:val="both"/>
+        <w:rPr>
+          <w:rFonts w:ascii="Arial" w:hAnsi="Arial" w:cs="Arial"/>
+          <w:sz w:val="24"/>
+          <w:szCs w:val="24"/>
+        </w:rPr>
+      </w:pPr>
+      <w:r>
+        <w:rPr>
+          <w:rFonts w:ascii="Arial" w:hAnsi="Arial" w:cs="Arial"/>
+          <w:sz w:val="24"/>
+          <w:szCs w:val="24"/>
+        </w:rPr>
+        <w:t>Cualquier conjunto de datos con una proporción desigual entre las clases se puede considerar desbalanceado, pero comúnmente se entiende por conjunto de datos desbalanceado cuando existe una diferencia significativa en la proporción de las etiquetas.</w:t>
       </w:r>
     </w:p>
     <w:p>
       <w:pPr>
+        <w:spacing w:line="360" w:lineRule="auto"/>
+        <w:jc w:val="both"/>
+        <w:rPr>
+          <w:rFonts w:ascii="Arial" w:hAnsi="Arial" w:cs="Arial"/>
+          <w:sz w:val="24"/>
+          <w:szCs w:val="24"/>
+        </w:rPr>
+      </w:pPr>
+      <w:r>
+        <w:rPr>
+          <w:rFonts w:ascii="Arial" w:hAnsi="Arial" w:cs="Arial"/>
+          <w:sz w:val="24"/>
+          <w:szCs w:val="24"/>
+        </w:rPr>
+        <w:tab/>
+        <w:t xml:space="preserve">Suponiendo un conjunto de datos de mamografías (He &amp; </w:t>
+      </w:r>
+      <w:proofErr w:type="spellStart"/>
+      <w:r>
+        <w:rPr>
+          <w:rFonts w:ascii="Arial" w:hAnsi="Arial" w:cs="Arial"/>
+          <w:sz w:val="24"/>
+          <w:szCs w:val="24"/>
+        </w:rPr>
+        <w:t>Garcia</w:t>
+      </w:r>
+      <w:proofErr w:type="spellEnd"/>
+      <w:r>
+        <w:rPr>
+          <w:rFonts w:ascii="Arial" w:hAnsi="Arial" w:cs="Arial"/>
+          <w:sz w:val="24"/>
+          <w:szCs w:val="24"/>
+        </w:rPr>
+        <w:t>, 2009) con 10,923 “Negativos”</w:t>
+      </w:r>
+      <w:r>
+        <w:rPr>
+          <w:rFonts w:ascii="Arial" w:hAnsi="Arial" w:cs="Arial"/>
+          <w:sz w:val="24"/>
+          <w:szCs w:val="24"/>
+        </w:rPr>
+        <w:t xml:space="preserve"> (clase mayoritaria)</w:t>
+      </w:r>
+      <w:r>
+        <w:rPr>
+          <w:rFonts w:ascii="Arial" w:hAnsi="Arial" w:cs="Arial"/>
+          <w:sz w:val="24"/>
+          <w:szCs w:val="24"/>
+        </w:rPr>
+        <w:t xml:space="preserve"> y 260 “Positivos”</w:t>
+      </w:r>
+      <w:r>
+        <w:rPr>
+          <w:rFonts w:ascii="Arial" w:hAnsi="Arial" w:cs="Arial"/>
+          <w:sz w:val="24"/>
+          <w:szCs w:val="24"/>
+        </w:rPr>
+        <w:t xml:space="preserve"> (clase minoritaria)</w:t>
+      </w:r>
+      <w:r>
+        <w:rPr>
+          <w:rFonts w:ascii="Arial" w:hAnsi="Arial" w:cs="Arial"/>
+          <w:sz w:val="24"/>
+          <w:szCs w:val="24"/>
+        </w:rPr>
+        <w:t xml:space="preserve"> </w:t>
+      </w:r>
+      <w:r>
+        <w:rPr>
+          <w:rFonts w:ascii="Arial" w:hAnsi="Arial" w:cs="Arial"/>
+          <w:sz w:val="24"/>
+          <w:szCs w:val="24"/>
+        </w:rPr>
+        <w:t>en relación con</w:t>
+      </w:r>
+      <w:r>
+        <w:rPr>
+          <w:rFonts w:ascii="Arial" w:hAnsi="Arial" w:cs="Arial"/>
+          <w:sz w:val="24"/>
+          <w:szCs w:val="24"/>
+        </w:rPr>
+        <w:t xml:space="preserve"> la presencia de cáncer, se </w:t>
+      </w:r>
+      <w:r>
+        <w:rPr>
+          <w:rFonts w:ascii="Arial" w:hAnsi="Arial" w:cs="Arial"/>
+          <w:sz w:val="24"/>
+          <w:szCs w:val="24"/>
+        </w:rPr>
+        <w:t>desearía</w:t>
+      </w:r>
+      <w:r>
+        <w:rPr>
+          <w:rFonts w:ascii="Arial" w:hAnsi="Arial" w:cs="Arial"/>
+          <w:sz w:val="24"/>
+          <w:szCs w:val="24"/>
+        </w:rPr>
+        <w:t xml:space="preserve"> obtener un clasificador</w:t>
+      </w:r>
+      <w:r>
+        <w:rPr>
+          <w:rFonts w:ascii="Arial" w:hAnsi="Arial" w:cs="Arial"/>
+          <w:sz w:val="24"/>
+          <w:szCs w:val="24"/>
+        </w:rPr>
+        <w:t xml:space="preserve"> que determine la etiqueta sin errar en la predicción, con un 100% de acierto. En la realidad, el clasificador tenderá a clasificar con la etiqueta de la clase mayoritaria a prácticamente todo el conjunto de datos, obteniendo un grado de acierto cercano al 100%. Sin embargo, </w:t>
+      </w:r>
+      <w:r>
+        <w:rPr>
+          <w:rFonts w:ascii="Arial" w:hAnsi="Arial" w:cs="Arial"/>
+          <w:sz w:val="24"/>
+          <w:szCs w:val="24"/>
+        </w:rPr>
+        <w:t>el grado de acierto en las observaciones que pertenecen a la clase contraria sería cercano a 0. En el ejemplo, 234 pacientes de cáncer de mama serían clasificados como sanos, lo que provocaría un error catastrófico para los pacientes</w:t>
+      </w:r>
+      <w:r>
+        <w:rPr>
+          <w:rFonts w:ascii="Arial" w:hAnsi="Arial" w:cs="Arial"/>
+          <w:sz w:val="24"/>
+          <w:szCs w:val="24"/>
+        </w:rPr>
+        <w:t xml:space="preserve"> y médicos</w:t>
+      </w:r>
+      <w:r>
+        <w:rPr>
+          <w:rFonts w:ascii="Arial" w:hAnsi="Arial" w:cs="Arial"/>
+          <w:sz w:val="24"/>
+          <w:szCs w:val="24"/>
+        </w:rPr>
+        <w:t>, ya que el objetivo en</w:t>
+      </w:r>
+      <w:r>
+        <w:rPr>
+          <w:rFonts w:ascii="Arial" w:hAnsi="Arial" w:cs="Arial"/>
+          <w:sz w:val="24"/>
+          <w:szCs w:val="24"/>
+        </w:rPr>
+        <w:t xml:space="preserve"> </w:t>
+      </w:r>
+      <w:r>
+        <w:rPr>
+          <w:rFonts w:ascii="Arial" w:hAnsi="Arial" w:cs="Arial"/>
+          <w:sz w:val="24"/>
+          <w:szCs w:val="24"/>
+        </w:rPr>
+        <w:t xml:space="preserve">medicina es detectar la clase minoritaria para poder ofrecer el tratamiento. Además, el tipo de error también </w:t>
+      </w:r>
+      <w:r>
+        <w:rPr>
+          <w:rFonts w:ascii="Arial" w:hAnsi="Arial" w:cs="Arial"/>
+          <w:sz w:val="24"/>
+          <w:szCs w:val="24"/>
+        </w:rPr>
+        <w:t xml:space="preserve">es importante, ya que el coste de determinar </w:t>
+      </w:r>
+      <w:r>
+        <w:rPr>
+          <w:rFonts w:ascii="Arial" w:hAnsi="Arial" w:cs="Arial"/>
+          <w:sz w:val="24"/>
+          <w:szCs w:val="24"/>
+        </w:rPr>
+        <w:t>erróneamente como cancerosa a una persona sana es mucho menor que el de diagnosticar como sana a una persona que realmente tiene cáncer.</w:t>
+      </w:r>
+      <w:r>
+        <w:rPr>
+          <w:rFonts w:ascii="Arial" w:hAnsi="Arial" w:cs="Arial"/>
+          <w:sz w:val="24"/>
+          <w:szCs w:val="24"/>
+        </w:rPr>
+        <w:t xml:space="preserve"> </w:t>
+      </w:r>
+      <w:r>
+        <w:rPr>
+          <w:rFonts w:ascii="Arial" w:hAnsi="Arial" w:cs="Arial"/>
+          <w:sz w:val="24"/>
+          <w:szCs w:val="24"/>
+        </w:rPr>
+        <w:t xml:space="preserve">El clasificador ideal proporcionaría una alta precisión para la clase minoritaria </w:t>
+      </w:r>
+      <w:r>
+        <w:rPr>
+          <w:rFonts w:ascii="Arial" w:hAnsi="Arial" w:cs="Arial"/>
+          <w:sz w:val="24"/>
+          <w:szCs w:val="24"/>
+        </w:rPr>
+        <w:t xml:space="preserve">sin </w:t>
+      </w:r>
+      <w:r>
+        <w:rPr>
+          <w:rFonts w:ascii="Arial" w:hAnsi="Arial" w:cs="Arial"/>
+          <w:sz w:val="24"/>
+          <w:szCs w:val="24"/>
+        </w:rPr>
+        <w:t>afectar a la precisión de la clase mayoritaria.</w:t>
+      </w:r>
+    </w:p>
+    <w:p>
+      <w:pPr>
+        <w:spacing w:line="360" w:lineRule="auto"/>
         <w:ind w:firstLine="708"/>
         <w:jc w:val="both"/>
         <w:rPr>
@@ -126,11 +899,264 @@
           <w:sz w:val="24"/>
           <w:szCs w:val="24"/>
         </w:rPr>
-        <w:t>Cualquier conjunto de datos con una proporción desigual entre las clases se puede considerar desbalanceado, pero comúnmente se entiende por conjunto de datos desbalanceado cuando existe una diferencia significativa en la proporción de las etiquetas.</w:t>
+        <w:t>Por esta razón</w:t>
+      </w:r>
+      <w:r>
+        <w:rPr>
+          <w:rFonts w:ascii="Arial" w:hAnsi="Arial" w:cs="Arial"/>
+          <w:sz w:val="24"/>
+          <w:szCs w:val="24"/>
+        </w:rPr>
+        <w:t>,</w:t>
+      </w:r>
+      <w:r>
+        <w:rPr>
+          <w:rFonts w:ascii="Arial" w:hAnsi="Arial" w:cs="Arial"/>
+          <w:sz w:val="24"/>
+          <w:szCs w:val="24"/>
+        </w:rPr>
+        <w:t xml:space="preserve"> </w:t>
+      </w:r>
+      <w:r>
+        <w:rPr>
+          <w:rFonts w:ascii="Arial" w:hAnsi="Arial" w:cs="Arial"/>
+          <w:sz w:val="24"/>
+          <w:szCs w:val="24"/>
+        </w:rPr>
+        <w:t xml:space="preserve">métricas convencionales como el </w:t>
+      </w:r>
+      <w:r>
+        <w:rPr>
+          <w:rFonts w:ascii="Arial" w:hAnsi="Arial" w:cs="Arial"/>
+          <w:i/>
+          <w:iCs/>
+          <w:sz w:val="24"/>
+          <w:szCs w:val="24"/>
+        </w:rPr>
+        <w:t>general</w:t>
+      </w:r>
+      <w:r>
+        <w:rPr>
+          <w:rFonts w:ascii="Arial" w:hAnsi="Arial" w:cs="Arial"/>
+          <w:sz w:val="24"/>
+          <w:szCs w:val="24"/>
+        </w:rPr>
+        <w:t xml:space="preserve"> </w:t>
+      </w:r>
+      <w:proofErr w:type="spellStart"/>
+      <w:r>
+        <w:rPr>
+          <w:rFonts w:ascii="Arial" w:hAnsi="Arial" w:cs="Arial"/>
+          <w:i/>
+          <w:iCs/>
+          <w:sz w:val="24"/>
+          <w:szCs w:val="24"/>
+        </w:rPr>
+        <w:t>a</w:t>
+      </w:r>
+      <w:r>
+        <w:rPr>
+          <w:rFonts w:ascii="Arial" w:hAnsi="Arial" w:cs="Arial"/>
+          <w:i/>
+          <w:iCs/>
+          <w:sz w:val="24"/>
+          <w:szCs w:val="24"/>
+        </w:rPr>
+        <w:t>ccuracy</w:t>
+      </w:r>
+      <w:proofErr w:type="spellEnd"/>
+      <w:r>
+        <w:rPr>
+          <w:rFonts w:ascii="Arial" w:hAnsi="Arial" w:cs="Arial"/>
+          <w:sz w:val="24"/>
+          <w:szCs w:val="24"/>
+        </w:rPr>
+        <w:t xml:space="preserve"> o el </w:t>
+      </w:r>
+      <w:r>
+        <w:rPr>
+          <w:rFonts w:ascii="Arial" w:hAnsi="Arial" w:cs="Arial"/>
+          <w:i/>
+          <w:iCs/>
+          <w:sz w:val="24"/>
+          <w:szCs w:val="24"/>
+        </w:rPr>
+        <w:t xml:space="preserve">error </w:t>
+      </w:r>
+      <w:proofErr w:type="spellStart"/>
+      <w:r>
+        <w:rPr>
+          <w:rFonts w:ascii="Arial" w:hAnsi="Arial" w:cs="Arial"/>
+          <w:i/>
+          <w:iCs/>
+          <w:sz w:val="24"/>
+          <w:szCs w:val="24"/>
+        </w:rPr>
+        <w:t>rate</w:t>
+      </w:r>
+      <w:proofErr w:type="spellEnd"/>
+      <w:r>
+        <w:rPr>
+          <w:rFonts w:ascii="Arial" w:hAnsi="Arial" w:cs="Arial"/>
+          <w:sz w:val="24"/>
+          <w:szCs w:val="24"/>
+        </w:rPr>
+        <w:t>, no proporcionan información adecuada para</w:t>
+      </w:r>
+      <w:r>
+        <w:rPr>
+          <w:rFonts w:ascii="Arial" w:hAnsi="Arial" w:cs="Arial"/>
+          <w:sz w:val="24"/>
+          <w:szCs w:val="24"/>
+        </w:rPr>
+        <w:t xml:space="preserve"> modelos entrenados con</w:t>
+      </w:r>
+      <w:r>
+        <w:rPr>
+          <w:rFonts w:ascii="Arial" w:hAnsi="Arial" w:cs="Arial"/>
+          <w:sz w:val="24"/>
+          <w:szCs w:val="24"/>
+        </w:rPr>
+        <w:t xml:space="preserve"> conjuntos de datos desbalanceados.</w:t>
+      </w:r>
+      <w:r>
+        <w:rPr>
+          <w:rFonts w:ascii="Arial" w:hAnsi="Arial" w:cs="Arial"/>
+          <w:sz w:val="24"/>
+          <w:szCs w:val="24"/>
+        </w:rPr>
+        <w:t xml:space="preserve"> </w:t>
+      </w:r>
+      <w:r>
+        <w:rPr>
+          <w:rFonts w:ascii="Arial" w:hAnsi="Arial" w:cs="Arial"/>
+          <w:sz w:val="24"/>
+          <w:szCs w:val="24"/>
+        </w:rPr>
+        <w:t xml:space="preserve">Por tanto, es necesario utilizar </w:t>
+      </w:r>
+      <w:r>
+        <w:rPr>
+          <w:rFonts w:ascii="Arial" w:hAnsi="Arial" w:cs="Arial"/>
+          <w:sz w:val="24"/>
+          <w:szCs w:val="24"/>
+        </w:rPr>
+        <w:t xml:space="preserve">métricas de </w:t>
+      </w:r>
+      <w:r>
+        <w:rPr>
+          <w:rFonts w:ascii="Arial" w:hAnsi="Arial" w:cs="Arial"/>
+          <w:sz w:val="24"/>
+          <w:szCs w:val="24"/>
+        </w:rPr>
+        <w:lastRenderedPageBreak/>
+        <w:t xml:space="preserve">evaluación más informativas como </w:t>
+      </w:r>
+      <w:r>
+        <w:rPr>
+          <w:rFonts w:ascii="Arial" w:hAnsi="Arial" w:cs="Arial"/>
+          <w:sz w:val="24"/>
+          <w:szCs w:val="24"/>
+        </w:rPr>
+        <w:t xml:space="preserve">receiver </w:t>
+      </w:r>
+      <w:proofErr w:type="spellStart"/>
+      <w:r>
+        <w:rPr>
+          <w:rFonts w:ascii="Arial" w:hAnsi="Arial" w:cs="Arial"/>
+          <w:i/>
+          <w:iCs/>
+          <w:sz w:val="24"/>
+          <w:szCs w:val="24"/>
+        </w:rPr>
+        <w:t>operating</w:t>
+      </w:r>
+      <w:proofErr w:type="spellEnd"/>
+      <w:r>
+        <w:rPr>
+          <w:rFonts w:ascii="Arial" w:hAnsi="Arial" w:cs="Arial"/>
+          <w:i/>
+          <w:iCs/>
+          <w:sz w:val="24"/>
+          <w:szCs w:val="24"/>
+        </w:rPr>
+        <w:t xml:space="preserve"> </w:t>
+      </w:r>
+      <w:proofErr w:type="spellStart"/>
+      <w:r>
+        <w:rPr>
+          <w:rFonts w:ascii="Arial" w:hAnsi="Arial" w:cs="Arial"/>
+          <w:i/>
+          <w:iCs/>
+          <w:sz w:val="24"/>
+          <w:szCs w:val="24"/>
+        </w:rPr>
+        <w:t>characteristic</w:t>
+      </w:r>
+      <w:proofErr w:type="spellEnd"/>
+      <w:r>
+        <w:rPr>
+          <w:rFonts w:ascii="Arial" w:hAnsi="Arial" w:cs="Arial"/>
+          <w:i/>
+          <w:iCs/>
+          <w:sz w:val="24"/>
+          <w:szCs w:val="24"/>
+        </w:rPr>
+        <w:t xml:space="preserve"> curve</w:t>
+      </w:r>
+      <w:r>
+        <w:rPr>
+          <w:rFonts w:ascii="Arial" w:hAnsi="Arial" w:cs="Arial"/>
+          <w:sz w:val="24"/>
+          <w:szCs w:val="24"/>
+        </w:rPr>
+        <w:t xml:space="preserve"> (ROC), </w:t>
+      </w:r>
+      <w:proofErr w:type="spellStart"/>
+      <w:r>
+        <w:rPr>
+          <w:rFonts w:ascii="Arial" w:hAnsi="Arial" w:cs="Arial"/>
+          <w:i/>
+          <w:iCs/>
+          <w:sz w:val="24"/>
+          <w:szCs w:val="24"/>
+        </w:rPr>
+        <w:t>precisi</w:t>
+      </w:r>
+      <w:r>
+        <w:rPr>
+          <w:rFonts w:ascii="Arial" w:hAnsi="Arial" w:cs="Arial"/>
+          <w:i/>
+          <w:iCs/>
+          <w:sz w:val="24"/>
+          <w:szCs w:val="24"/>
+        </w:rPr>
+        <w:t>o</w:t>
+      </w:r>
+      <w:r>
+        <w:rPr>
+          <w:rFonts w:ascii="Arial" w:hAnsi="Arial" w:cs="Arial"/>
+          <w:i/>
+          <w:iCs/>
+          <w:sz w:val="24"/>
+          <w:szCs w:val="24"/>
+        </w:rPr>
+        <w:t>n-recall</w:t>
+      </w:r>
+      <w:proofErr w:type="spellEnd"/>
+      <w:r>
+        <w:rPr>
+          <w:rFonts w:ascii="Arial" w:hAnsi="Arial" w:cs="Arial"/>
+          <w:sz w:val="24"/>
+          <w:szCs w:val="24"/>
+        </w:rPr>
+        <w:t xml:space="preserve"> y curvas de coste.</w:t>
       </w:r>
     </w:p>
     <w:p>
       <w:pPr>
+        <w:spacing w:line="360" w:lineRule="auto"/>
+        <w:ind w:firstLine="708"/>
         <w:jc w:val="both"/>
         <w:rPr>
           <w:rFonts w:ascii="Arial" w:hAnsi="Arial" w:cs="Arial"/>
@@ -144,172 +1170,12 @@
           <w:sz w:val="24"/>
           <w:szCs w:val="24"/>
         </w:rPr>
-        <w:tab/>
-        <w:t>Suponiendo un conjunto de datos de mamografías (He &amp; Garcia, 2009) con 10,923 “Negativos”</w:t>
-      </w:r>
-      <w:r>
-        <w:rPr>
-          <w:rFonts w:ascii="Arial" w:hAnsi="Arial" w:cs="Arial"/>
-          <w:sz w:val="24"/>
-          <w:szCs w:val="24"/>
-        </w:rPr>
-        <w:t xml:space="preserve"> (clase mayoritaria)</w:t>
-      </w:r>
-      <w:r>
-        <w:rPr>
-          <w:rFonts w:ascii="Arial" w:hAnsi="Arial" w:cs="Arial"/>
-          <w:sz w:val="24"/>
-          <w:szCs w:val="24"/>
-        </w:rPr>
-        <w:t xml:space="preserve"> y 260 “Positivos”</w:t>
-      </w:r>
-      <w:r>
-        <w:rPr>
-          <w:rFonts w:ascii="Arial" w:hAnsi="Arial" w:cs="Arial"/>
-          <w:sz w:val="24"/>
-          <w:szCs w:val="24"/>
-        </w:rPr>
-        <w:t xml:space="preserve"> (clase minoritaria)</w:t>
-      </w:r>
-      <w:r>
-        <w:rPr>
-          <w:rFonts w:ascii="Arial" w:hAnsi="Arial" w:cs="Arial"/>
-          <w:sz w:val="24"/>
-          <w:szCs w:val="24"/>
-        </w:rPr>
-        <w:t xml:space="preserve"> </w:t>
-      </w:r>
-      <w:r>
-        <w:rPr>
-          <w:rFonts w:ascii="Arial" w:hAnsi="Arial" w:cs="Arial"/>
-          <w:sz w:val="24"/>
-          <w:szCs w:val="24"/>
-        </w:rPr>
-        <w:t>en relación con</w:t>
-      </w:r>
-      <w:r>
-        <w:rPr>
-          <w:rFonts w:ascii="Arial" w:hAnsi="Arial" w:cs="Arial"/>
-          <w:sz w:val="24"/>
-          <w:szCs w:val="24"/>
-        </w:rPr>
-        <w:t xml:space="preserve"> la presencia de cáncer, se </w:t>
-      </w:r>
-      <w:r>
-        <w:rPr>
-          <w:rFonts w:ascii="Arial" w:hAnsi="Arial" w:cs="Arial"/>
-          <w:sz w:val="24"/>
-          <w:szCs w:val="24"/>
-        </w:rPr>
-        <w:t>desearía</w:t>
-      </w:r>
-      <w:r>
-        <w:rPr>
-          <w:rFonts w:ascii="Arial" w:hAnsi="Arial" w:cs="Arial"/>
-          <w:sz w:val="24"/>
-          <w:szCs w:val="24"/>
-        </w:rPr>
-        <w:t xml:space="preserve"> obtener un clasificador</w:t>
-      </w:r>
-      <w:r>
-        <w:rPr>
-          <w:rFonts w:ascii="Arial" w:hAnsi="Arial" w:cs="Arial"/>
-          <w:sz w:val="24"/>
-          <w:szCs w:val="24"/>
-        </w:rPr>
-        <w:t xml:space="preserve"> que determine la etiqueta sin errar en la predicción, con un 100% de acierto. En la realidad, el clasificador tenderá a clasificar con la etiqueta de la clase mayoritaria a prácticamente todo el conjunto de datos, obteniendo un grado de acierto cercano al 100%. Sin embargo, </w:t>
-      </w:r>
-      <w:r>
-        <w:rPr>
-          <w:rFonts w:ascii="Arial" w:hAnsi="Arial" w:cs="Arial"/>
-          <w:sz w:val="24"/>
-          <w:szCs w:val="24"/>
-        </w:rPr>
-        <w:t>el grado de acierto en las observaciones que pertenecen a la clase contraria sería cercano a 0. En el ejemplo, 234 pacientes de cáncer de mama serían clasificados como sanos, lo que provocaría un error catastrófico para los pacientes</w:t>
-      </w:r>
-      <w:r>
-        <w:rPr>
-          <w:rFonts w:ascii="Arial" w:hAnsi="Arial" w:cs="Arial"/>
-          <w:sz w:val="24"/>
-          <w:szCs w:val="24"/>
-        </w:rPr>
-        <w:t xml:space="preserve"> y médicos</w:t>
-      </w:r>
-      <w:r>
-        <w:rPr>
-          <w:rFonts w:ascii="Arial" w:hAnsi="Arial" w:cs="Arial"/>
-          <w:sz w:val="24"/>
-          <w:szCs w:val="24"/>
-        </w:rPr>
-        <w:t>, ya que el objetivo en</w:t>
-      </w:r>
-      <w:r>
-        <w:rPr>
-          <w:rFonts w:ascii="Arial" w:hAnsi="Arial" w:cs="Arial"/>
-          <w:sz w:val="24"/>
-          <w:szCs w:val="24"/>
-        </w:rPr>
-        <w:t xml:space="preserve"> </w:t>
-      </w:r>
-      <w:r>
-        <w:rPr>
-          <w:rFonts w:ascii="Arial" w:hAnsi="Arial" w:cs="Arial"/>
-          <w:sz w:val="24"/>
-          <w:szCs w:val="24"/>
-        </w:rPr>
-        <w:t xml:space="preserve">medicina es detectar la clase minoritaria para poder ofrecer el tratamiento. Además, el tipo de error también </w:t>
-      </w:r>
-      <w:r>
-        <w:rPr>
-          <w:rFonts w:ascii="Arial" w:hAnsi="Arial" w:cs="Arial"/>
-          <w:sz w:val="24"/>
-          <w:szCs w:val="24"/>
-        </w:rPr>
-        <w:t xml:space="preserve">es importante, ya que el coste de determinar </w:t>
-      </w:r>
-      <w:r>
-        <w:rPr>
-          <w:rFonts w:ascii="Arial" w:hAnsi="Arial" w:cs="Arial"/>
-          <w:sz w:val="24"/>
-          <w:szCs w:val="24"/>
-        </w:rPr>
-        <w:t>erróneamente como cancerosa a una persona sana es mucho menor que el de diagnosticar como sana a una persona que realmente tiene cáncer.</w:t>
-      </w:r>
-      <w:r>
-        <w:rPr>
-          <w:rFonts w:ascii="Arial" w:hAnsi="Arial" w:cs="Arial"/>
-          <w:sz w:val="24"/>
-          <w:szCs w:val="24"/>
-        </w:rPr>
-        <w:t xml:space="preserve"> </w:t>
-      </w:r>
-      <w:r>
-        <w:rPr>
-          <w:rFonts w:ascii="Arial" w:hAnsi="Arial" w:cs="Arial"/>
-          <w:sz w:val="24"/>
-          <w:szCs w:val="24"/>
-        </w:rPr>
-        <w:t xml:space="preserve">El clasificador ideal proporcionaría una alta precisión para la clase minoritaria </w:t>
-      </w:r>
-      <w:r>
-        <w:rPr>
-          <w:rFonts w:ascii="Arial" w:hAnsi="Arial" w:cs="Arial"/>
-          <w:sz w:val="24"/>
-          <w:szCs w:val="24"/>
-        </w:rPr>
-        <w:t xml:space="preserve">sin </w:t>
-      </w:r>
-      <w:r>
-        <w:rPr>
-          <w:rFonts w:ascii="Arial" w:hAnsi="Arial" w:cs="Arial"/>
-          <w:sz w:val="24"/>
-          <w:szCs w:val="24"/>
-        </w:rPr>
-        <w:t>afectar a la precisión de la clase mayoritaria.</w:t>
+        <w:t>La presencia de datos desbalanceados puede deberse a la naturaleza inherente de los datos en el espacio (desbalanceo intrínseco) o a factores externos, como el tiempo o el almacenamiento de los datos, que no están directamente relacionados con la naturaleza del espacio de los datos (desbalanceo extrínseco).</w:t>
       </w:r>
     </w:p>
     <w:p>
       <w:pPr>
+        <w:spacing w:line="360" w:lineRule="auto"/>
         <w:ind w:firstLine="708"/>
         <w:jc w:val="both"/>
         <w:rPr>
@@ -324,7 +1190,175 @@
           <w:sz w:val="24"/>
           <w:szCs w:val="24"/>
         </w:rPr>
-        <w:t>Por esta razón</w:t>
+        <w:t xml:space="preserve">Además, </w:t>
+      </w:r>
+      <w:r>
+        <w:rPr>
+          <w:rFonts w:ascii="Arial" w:hAnsi="Arial" w:cs="Arial"/>
+          <w:sz w:val="24"/>
+          <w:szCs w:val="24"/>
+        </w:rPr>
+        <w:t xml:space="preserve">existen dos tipos de desbalanceo: </w:t>
+      </w:r>
+      <w:r>
+        <w:rPr>
+          <w:rFonts w:ascii="Arial" w:hAnsi="Arial" w:cs="Arial"/>
+          <w:sz w:val="24"/>
+          <w:szCs w:val="24"/>
+        </w:rPr>
+        <w:t xml:space="preserve">el </w:t>
+      </w:r>
+      <w:r>
+        <w:rPr>
+          <w:rFonts w:ascii="Arial" w:hAnsi="Arial" w:cs="Arial"/>
+          <w:sz w:val="24"/>
+          <w:szCs w:val="24"/>
+        </w:rPr>
+        <w:t xml:space="preserve">relativo y </w:t>
+      </w:r>
+      <w:r>
+        <w:rPr>
+          <w:rFonts w:ascii="Arial" w:hAnsi="Arial" w:cs="Arial"/>
+          <w:sz w:val="24"/>
+          <w:szCs w:val="24"/>
+        </w:rPr>
+        <w:t xml:space="preserve">la rareza </w:t>
+      </w:r>
+      <w:r>
+        <w:rPr>
+          <w:rFonts w:ascii="Arial" w:hAnsi="Arial" w:cs="Arial"/>
+          <w:sz w:val="24"/>
+          <w:szCs w:val="24"/>
+        </w:rPr>
+        <w:t>absolut</w:t>
+      </w:r>
+      <w:r>
+        <w:rPr>
+          <w:rFonts w:ascii="Arial" w:hAnsi="Arial" w:cs="Arial"/>
+          <w:sz w:val="24"/>
+          <w:szCs w:val="24"/>
+        </w:rPr>
+        <w:t>a</w:t>
+      </w:r>
+      <w:r>
+        <w:rPr>
+          <w:rFonts w:ascii="Arial" w:hAnsi="Arial" w:cs="Arial"/>
+          <w:sz w:val="24"/>
+          <w:szCs w:val="24"/>
+        </w:rPr>
+        <w:t>.</w:t>
+      </w:r>
+      <w:r>
+        <w:rPr>
+          <w:rFonts w:ascii="Arial" w:hAnsi="Arial" w:cs="Arial"/>
+          <w:sz w:val="24"/>
+          <w:szCs w:val="24"/>
+        </w:rPr>
+        <w:t xml:space="preserve"> </w:t>
+      </w:r>
+      <w:r>
+        <w:rPr>
+          <w:rFonts w:ascii="Arial" w:hAnsi="Arial" w:cs="Arial"/>
+          <w:sz w:val="24"/>
+          <w:szCs w:val="24"/>
+        </w:rPr>
+        <w:t xml:space="preserve">El desbalanceo por </w:t>
+      </w:r>
+      <w:r>
+        <w:rPr>
+          <w:rFonts w:ascii="Arial" w:hAnsi="Arial" w:cs="Arial"/>
+          <w:sz w:val="24"/>
+          <w:szCs w:val="24"/>
+        </w:rPr>
+        <w:t>rareza absoluta se debe a contar con muy pocas observaciones</w:t>
+      </w:r>
+      <w:r>
+        <w:rPr>
+          <w:rFonts w:ascii="Arial" w:hAnsi="Arial" w:cs="Arial"/>
+          <w:sz w:val="24"/>
+          <w:szCs w:val="24"/>
+        </w:rPr>
+        <w:t xml:space="preserve">, tan pocas que parecen datos atípicos. </w:t>
+      </w:r>
+      <w:r>
+        <w:rPr>
+          <w:rFonts w:ascii="Arial" w:hAnsi="Arial" w:cs="Arial"/>
+          <w:sz w:val="24"/>
+          <w:szCs w:val="24"/>
+        </w:rPr>
+        <w:t>El</w:t>
+      </w:r>
+      <w:r>
+        <w:rPr>
+          <w:rFonts w:ascii="Arial" w:hAnsi="Arial" w:cs="Arial"/>
+          <w:sz w:val="24"/>
+          <w:szCs w:val="24"/>
+        </w:rPr>
+        <w:t xml:space="preserve"> </w:t>
+      </w:r>
+      <w:r>
+        <w:rPr>
+          <w:rFonts w:ascii="Arial" w:hAnsi="Arial" w:cs="Arial"/>
+          <w:sz w:val="24"/>
+          <w:szCs w:val="24"/>
+        </w:rPr>
+        <w:t>desbalanceo</w:t>
+      </w:r>
+      <w:r>
+        <w:rPr>
+          <w:rFonts w:ascii="Arial" w:hAnsi="Arial" w:cs="Arial"/>
+          <w:sz w:val="24"/>
+          <w:szCs w:val="24"/>
+        </w:rPr>
+        <w:t xml:space="preserve"> relativo entre las clases </w:t>
+      </w:r>
+      <w:r>
+        <w:rPr>
+          <w:rFonts w:ascii="Arial" w:hAnsi="Arial" w:cs="Arial"/>
+          <w:sz w:val="24"/>
+          <w:szCs w:val="24"/>
+        </w:rPr>
+        <w:t xml:space="preserve">indica que </w:t>
+      </w:r>
+      <w:r>
+        <w:rPr>
+          <w:rFonts w:ascii="Arial" w:hAnsi="Arial" w:cs="Arial"/>
+          <w:sz w:val="24"/>
+          <w:szCs w:val="24"/>
+        </w:rPr>
+        <w:t xml:space="preserve">existe un mayor número de unidades </w:t>
+      </w:r>
+      <w:r>
+        <w:rPr>
+          <w:rFonts w:ascii="Arial" w:hAnsi="Arial" w:cs="Arial"/>
+          <w:sz w:val="24"/>
+          <w:szCs w:val="24"/>
+        </w:rPr>
+        <w:t xml:space="preserve">de una clase frente a la </w:t>
+      </w:r>
+      <w:r>
+        <w:rPr>
+          <w:rFonts w:ascii="Arial" w:hAnsi="Arial" w:cs="Arial"/>
+          <w:sz w:val="24"/>
+          <w:szCs w:val="24"/>
+        </w:rPr>
+        <w:t>otra,</w:t>
+      </w:r>
+      <w:r>
+        <w:rPr>
+          <w:rFonts w:ascii="Arial" w:hAnsi="Arial" w:cs="Arial"/>
+          <w:sz w:val="24"/>
+          <w:szCs w:val="24"/>
+        </w:rPr>
+        <w:t xml:space="preserve"> aunque</w:t>
+      </w:r>
+      <w:r>
+        <w:rPr>
+          <w:rFonts w:ascii="Arial" w:hAnsi="Arial" w:cs="Arial"/>
+          <w:sz w:val="24"/>
+          <w:szCs w:val="24"/>
+        </w:rPr>
+        <w:t>, que esto ocurra</w:t>
       </w:r>
       <w:r>
         <w:rPr>
@@ -340,6 +1374,130 @@
           <w:sz w:val="24"/>
           <w:szCs w:val="24"/>
         </w:rPr>
+        <w:t xml:space="preserve"> no quiere decir que no existan datos </w:t>
+      </w:r>
+      <w:r>
+        <w:rPr>
+          <w:rFonts w:ascii="Arial" w:hAnsi="Arial" w:cs="Arial"/>
+          <w:sz w:val="24"/>
+          <w:szCs w:val="24"/>
+        </w:rPr>
+        <w:t>suficientes de la clase minoritaria</w:t>
+      </w:r>
+      <w:r>
+        <w:rPr>
+          <w:rFonts w:ascii="Arial" w:hAnsi="Arial" w:cs="Arial"/>
+          <w:sz w:val="24"/>
+          <w:szCs w:val="24"/>
+        </w:rPr>
+        <w:t xml:space="preserve">. </w:t>
+      </w:r>
+      <w:r>
+        <w:rPr>
+          <w:rFonts w:ascii="Arial" w:hAnsi="Arial" w:cs="Arial"/>
+          <w:sz w:val="24"/>
+          <w:szCs w:val="24"/>
+        </w:rPr>
+        <w:t xml:space="preserve">El </w:t>
+      </w:r>
+      <w:r>
+        <w:rPr>
+          <w:rFonts w:ascii="Arial" w:hAnsi="Arial" w:cs="Arial"/>
+          <w:sz w:val="24"/>
+          <w:szCs w:val="24"/>
+        </w:rPr>
+        <w:t xml:space="preserve">desbalanceo </w:t>
+      </w:r>
+      <w:r>
+        <w:rPr>
+          <w:rFonts w:ascii="Arial" w:hAnsi="Arial" w:cs="Arial"/>
+          <w:sz w:val="24"/>
+          <w:szCs w:val="24"/>
+        </w:rPr>
+        <w:t xml:space="preserve">relativo </w:t>
+      </w:r>
+      <w:r>
+        <w:rPr>
+          <w:rFonts w:ascii="Arial" w:hAnsi="Arial" w:cs="Arial"/>
+          <w:sz w:val="24"/>
+          <w:szCs w:val="24"/>
+        </w:rPr>
+        <w:t xml:space="preserve">es muy común en el mundo real y </w:t>
+      </w:r>
+      <w:r>
+        <w:rPr>
+          <w:rFonts w:ascii="Arial" w:hAnsi="Arial" w:cs="Arial"/>
+          <w:sz w:val="24"/>
+          <w:szCs w:val="24"/>
+        </w:rPr>
+        <w:t xml:space="preserve">el centro de </w:t>
+      </w:r>
+      <w:r>
+        <w:rPr>
+          <w:rFonts w:ascii="Arial" w:hAnsi="Arial" w:cs="Arial"/>
+          <w:sz w:val="24"/>
+          <w:szCs w:val="24"/>
+        </w:rPr>
+        <w:t>muchos esfuerzos de investigación.</w:t>
+      </w:r>
+    </w:p>
+    <w:p>
+      <w:pPr>
+        <w:spacing w:after="240" w:line="360" w:lineRule="auto"/>
+        <w:ind w:firstLine="709"/>
+        <w:jc w:val="both"/>
+        <w:rPr>
+          <w:rFonts w:ascii="Arial" w:hAnsi="Arial" w:cs="Arial"/>
+          <w:sz w:val="24"/>
+          <w:szCs w:val="24"/>
+        </w:rPr>
+      </w:pPr>
+      <w:r>
+        <w:rPr>
+          <w:rFonts w:ascii="Arial" w:hAnsi="Arial" w:cs="Arial"/>
+          <w:sz w:val="24"/>
+          <w:szCs w:val="24"/>
+        </w:rPr>
+        <w:t xml:space="preserve">Estudios </w:t>
+      </w:r>
+      <w:r>
+        <w:rPr>
+          <w:rFonts w:ascii="Arial" w:hAnsi="Arial" w:cs="Arial"/>
+          <w:sz w:val="24"/>
+          <w:szCs w:val="24"/>
+        </w:rPr>
+        <w:t xml:space="preserve">demuestran que </w:t>
+      </w:r>
+      <w:r>
+        <w:rPr>
+          <w:rFonts w:ascii="Arial" w:hAnsi="Arial" w:cs="Arial"/>
+          <w:sz w:val="24"/>
+          <w:szCs w:val="24"/>
+        </w:rPr>
+        <w:t>la efectividad de un modelo</w:t>
+      </w:r>
+      <w:r>
+        <w:rPr>
+          <w:rFonts w:ascii="Arial" w:hAnsi="Arial" w:cs="Arial"/>
+          <w:sz w:val="24"/>
+          <w:szCs w:val="24"/>
+        </w:rPr>
+        <w:t xml:space="preserve"> entrenado</w:t>
+      </w:r>
+      <w:r>
+        <w:rPr>
+          <w:rFonts w:ascii="Arial" w:hAnsi="Arial" w:cs="Arial"/>
+          <w:sz w:val="24"/>
+          <w:szCs w:val="24"/>
+        </w:rPr>
+        <w:t xml:space="preserve"> con un conjunto de datos relativamente desequilibrado</w:t>
+      </w:r>
+      <w:r>
+        <w:rPr>
+          <w:rFonts w:ascii="Arial" w:hAnsi="Arial" w:cs="Arial"/>
+          <w:sz w:val="24"/>
+          <w:szCs w:val="24"/>
+        </w:rPr>
         <w:t xml:space="preserve"> </w:t>
       </w:r>
       <w:r>
@@ -348,7 +1506,183 @@
           <w:sz w:val="24"/>
           <w:szCs w:val="24"/>
         </w:rPr>
-        <w:t xml:space="preserve">métricas convencionales como el </w:t>
+        <w:t xml:space="preserve">no es de por si </w:t>
+      </w:r>
+      <w:r>
+        <w:rPr>
+          <w:rFonts w:ascii="Arial" w:hAnsi="Arial" w:cs="Arial"/>
+          <w:sz w:val="24"/>
+          <w:szCs w:val="24"/>
+        </w:rPr>
+        <w:t>contraproducente</w:t>
+      </w:r>
+      <w:r>
+        <w:rPr>
+          <w:rFonts w:ascii="Arial" w:hAnsi="Arial" w:cs="Arial"/>
+          <w:sz w:val="24"/>
+          <w:szCs w:val="24"/>
+        </w:rPr>
+        <w:t>, ya que el principal factor es la complejidad del conjunto de datos</w:t>
+      </w:r>
+      <w:r>
+        <w:rPr>
+          <w:rFonts w:ascii="Arial" w:hAnsi="Arial" w:cs="Arial"/>
+          <w:sz w:val="24"/>
+          <w:szCs w:val="24"/>
+        </w:rPr>
+        <w:t>,</w:t>
+      </w:r>
+      <w:r>
+        <w:rPr>
+          <w:rFonts w:ascii="Arial" w:hAnsi="Arial" w:cs="Arial"/>
+          <w:sz w:val="24"/>
+          <w:szCs w:val="24"/>
+        </w:rPr>
+        <w:t xml:space="preserve"> </w:t>
+      </w:r>
+      <w:r>
+        <w:rPr>
+          <w:rFonts w:ascii="Arial" w:hAnsi="Arial" w:cs="Arial"/>
+          <w:sz w:val="24"/>
+          <w:szCs w:val="24"/>
+        </w:rPr>
+        <w:t xml:space="preserve">la </w:t>
+      </w:r>
+      <w:r>
+        <w:rPr>
+          <w:rFonts w:ascii="Arial" w:hAnsi="Arial" w:cs="Arial"/>
+          <w:sz w:val="24"/>
+          <w:szCs w:val="24"/>
+        </w:rPr>
+        <w:t>perturbación del desequilibrio</w:t>
+      </w:r>
+      <w:r>
+        <w:rPr>
+          <w:rFonts w:ascii="Arial" w:hAnsi="Arial" w:cs="Arial"/>
+          <w:sz w:val="24"/>
+          <w:szCs w:val="24"/>
+        </w:rPr>
+        <w:t xml:space="preserve"> (</w:t>
+      </w:r>
+      <w:r>
+        <w:rPr>
+          <w:rFonts w:ascii="Arial" w:hAnsi="Arial" w:cs="Arial"/>
+          <w:sz w:val="24"/>
+          <w:szCs w:val="24"/>
+        </w:rPr>
+        <w:t>superposición,</w:t>
+      </w:r>
+      <w:r>
+        <w:rPr>
+          <w:rFonts w:ascii="Arial" w:hAnsi="Arial" w:cs="Arial"/>
+          <w:sz w:val="24"/>
+          <w:szCs w:val="24"/>
+        </w:rPr>
+        <w:t xml:space="preserve"> </w:t>
+      </w:r>
+      <w:r>
+        <w:rPr>
+          <w:rFonts w:ascii="Arial" w:hAnsi="Arial" w:cs="Arial"/>
+          <w:sz w:val="24"/>
+          <w:szCs w:val="24"/>
+        </w:rPr>
+        <w:t>falta de datos representativos, pequeñas disyuntivas</w:t>
+      </w:r>
+      <w:r>
+        <w:rPr>
+          <w:rFonts w:ascii="Arial" w:hAnsi="Arial" w:cs="Arial"/>
+          <w:sz w:val="24"/>
+          <w:szCs w:val="24"/>
+        </w:rPr>
+        <w:t>, etc</w:t>
+      </w:r>
+      <w:r>
+        <w:rPr>
+          <w:rFonts w:ascii="Arial" w:hAnsi="Arial" w:cs="Arial"/>
+          <w:sz w:val="24"/>
+          <w:szCs w:val="24"/>
+        </w:rPr>
+        <w:t>.</w:t>
+      </w:r>
+      <w:r>
+        <w:rPr>
+          <w:rFonts w:ascii="Arial" w:hAnsi="Arial" w:cs="Arial"/>
+          <w:sz w:val="24"/>
+          <w:szCs w:val="24"/>
+        </w:rPr>
+        <w:t>)</w:t>
+      </w:r>
+      <w:r>
+        <w:rPr>
+          <w:rFonts w:ascii="Arial" w:hAnsi="Arial" w:cs="Arial"/>
+          <w:sz w:val="24"/>
+          <w:szCs w:val="24"/>
+        </w:rPr>
+        <w:t xml:space="preserve"> </w:t>
+      </w:r>
+      <w:r>
+        <w:rPr>
+          <w:rFonts w:ascii="Arial" w:hAnsi="Arial" w:cs="Arial"/>
+          <w:sz w:val="24"/>
+          <w:szCs w:val="24"/>
+        </w:rPr>
+        <w:t xml:space="preserve">el que puede </w:t>
+      </w:r>
+      <w:r>
+        <w:rPr>
+          <w:rFonts w:ascii="Arial" w:hAnsi="Arial" w:cs="Arial"/>
+          <w:sz w:val="24"/>
+          <w:szCs w:val="24"/>
+        </w:rPr>
+        <w:t xml:space="preserve">afectar a la </w:t>
+      </w:r>
+      <w:r>
+        <w:rPr>
+          <w:rFonts w:ascii="Arial" w:hAnsi="Arial" w:cs="Arial"/>
+          <w:sz w:val="24"/>
+          <w:szCs w:val="24"/>
+        </w:rPr>
+        <w:t>clasificación</w:t>
+      </w:r>
+      <w:r>
+        <w:rPr>
+          <w:rFonts w:ascii="Arial" w:hAnsi="Arial" w:cs="Arial"/>
+          <w:sz w:val="24"/>
+          <w:szCs w:val="24"/>
+        </w:rPr>
+        <w:t xml:space="preserve">, amplificado </w:t>
+      </w:r>
+      <w:r>
+        <w:rPr>
+          <w:rFonts w:ascii="Arial" w:hAnsi="Arial" w:cs="Arial"/>
+          <w:sz w:val="24"/>
+          <w:szCs w:val="24"/>
+        </w:rPr>
+        <w:t xml:space="preserve">si existe </w:t>
+      </w:r>
+      <w:r>
+        <w:rPr>
+          <w:rFonts w:ascii="Arial" w:hAnsi="Arial" w:cs="Arial"/>
+          <w:sz w:val="24"/>
+          <w:szCs w:val="24"/>
+        </w:rPr>
+        <w:t xml:space="preserve">además </w:t>
+      </w:r>
+      <w:r>
+        <w:rPr>
+          <w:rFonts w:ascii="Arial" w:hAnsi="Arial" w:cs="Arial"/>
+          <w:sz w:val="24"/>
+          <w:szCs w:val="24"/>
+        </w:rPr>
+        <w:t>desbalanceo relativo.</w:t>
+      </w:r>
+      <w:r>
+        <w:rPr>
+          <w:rFonts w:ascii="Arial" w:hAnsi="Arial" w:cs="Arial"/>
+          <w:sz w:val="24"/>
+          <w:szCs w:val="24"/>
+        </w:rPr>
+        <w:t xml:space="preserve"> En la </w:t>
       </w:r>
       <w:r>
         <w:rPr>
@@ -358,15 +1692,7 @@
           <w:sz w:val="24"/>
           <w:szCs w:val="24"/>
         </w:rPr>
-        <w:t>general</w:t>
-      </w:r>
-      <w:r>
-        <w:rPr>
-          <w:rFonts w:ascii="Arial" w:hAnsi="Arial" w:cs="Arial"/>
-          <w:sz w:val="24"/>
-          <w:szCs w:val="24"/>
-        </w:rPr>
-        <w:t xml:space="preserve"> </w:t>
+        <w:t>Figura</w:t>
       </w:r>
       <w:r>
         <w:rPr>
@@ -376,7 +1702,257 @@
           <w:sz w:val="24"/>
           <w:szCs w:val="24"/>
         </w:rPr>
-        <w:t>a</w:t>
+        <w:t xml:space="preserve"> 1</w:t>
+      </w:r>
+      <w:r>
+        <w:rPr>
+          <w:rFonts w:ascii="Arial" w:hAnsi="Arial" w:cs="Arial"/>
+          <w:sz w:val="24"/>
+          <w:szCs w:val="24"/>
+        </w:rPr>
+        <w:t xml:space="preserve">, (a) </w:t>
+      </w:r>
+      <w:r>
+        <w:rPr>
+          <w:rFonts w:ascii="Arial" w:hAnsi="Arial" w:cs="Arial"/>
+          <w:sz w:val="24"/>
+          <w:szCs w:val="24"/>
+        </w:rPr>
+        <w:t xml:space="preserve">el desbalanceo relativo </w:t>
+      </w:r>
+      <w:r>
+        <w:rPr>
+          <w:rFonts w:ascii="Arial" w:hAnsi="Arial" w:cs="Arial"/>
+          <w:sz w:val="24"/>
+          <w:szCs w:val="24"/>
+        </w:rPr>
+        <w:t>no tiene superposición</w:t>
+      </w:r>
+      <w:r>
+        <w:rPr>
+          <w:rFonts w:ascii="Arial" w:hAnsi="Arial" w:cs="Arial"/>
+          <w:sz w:val="24"/>
+          <w:szCs w:val="24"/>
+        </w:rPr>
+        <w:t xml:space="preserve"> y solo tiene un concepto </w:t>
+      </w:r>
+      <w:r>
+        <w:rPr>
+          <w:rFonts w:ascii="Arial" w:hAnsi="Arial" w:cs="Arial"/>
+          <w:sz w:val="24"/>
+          <w:szCs w:val="24"/>
+        </w:rPr>
+        <w:t xml:space="preserve">por cada clase. Por otro lado, </w:t>
+      </w:r>
+      <w:r>
+        <w:rPr>
+          <w:rFonts w:ascii="Arial" w:hAnsi="Arial" w:cs="Arial"/>
+          <w:sz w:val="24"/>
+          <w:szCs w:val="24"/>
+        </w:rPr>
+        <w:t>(b) tiene múltiples conceptos y se observa superposición</w:t>
+      </w:r>
+      <w:r>
+        <w:rPr>
+          <w:rFonts w:ascii="Arial" w:hAnsi="Arial" w:cs="Arial"/>
+          <w:sz w:val="24"/>
+          <w:szCs w:val="24"/>
+        </w:rPr>
+        <w:t xml:space="preserve">. Además, el subconcepto C </w:t>
+      </w:r>
+      <w:r>
+        <w:rPr>
+          <w:rFonts w:ascii="Arial" w:hAnsi="Arial" w:cs="Arial"/>
+          <w:sz w:val="24"/>
+          <w:szCs w:val="24"/>
+        </w:rPr>
+        <w:t xml:space="preserve">puede pasar desapercibido por algunos clasificadores al </w:t>
+      </w:r>
+      <w:r>
+        <w:rPr>
+          <w:rFonts w:ascii="Arial" w:hAnsi="Arial" w:cs="Arial"/>
+          <w:sz w:val="24"/>
+          <w:szCs w:val="24"/>
+        </w:rPr>
+        <w:t>poderse considerar casos raros</w:t>
+      </w:r>
+      <w:r>
+        <w:rPr>
+          <w:rFonts w:ascii="Arial" w:hAnsi="Arial" w:cs="Arial"/>
+          <w:sz w:val="24"/>
+          <w:szCs w:val="24"/>
+        </w:rPr>
+        <w:t>.</w:t>
+      </w:r>
+    </w:p>
+    <w:p>
+      <w:pPr>
+        <w:keepNext/>
+        <w:jc w:val="center"/>
+      </w:pPr>
+      <w:r>
+        <w:rPr>
+          <w:rFonts w:ascii="Arial" w:hAnsi="Arial" w:cs="Arial"/>
+          <w:noProof/>
+          <w:sz w:val="24"/>
+          <w:szCs w:val="24"/>
+        </w:rPr>
+        <w:drawing>
+          <wp:inline distT="0" distB="0" distL="0" distR="0" wp14:anchorId="295E85F2" wp14:editId="6BE5F354">
+            <wp:extent cx="4146744" cy="1651379"/>
+            <wp:effectExtent l="0" t="0" r="6350" b="6350"/>
+            <wp:docPr id="1171153688" name="Imagen 1"/>
+            <wp:cNvGraphicFramePr>
+              <a:graphicFrameLocks xmlns:a="http://schemas.openxmlformats.org/drawingml/2006/main" noChangeAspect="1"/>
+            </wp:cNvGraphicFramePr>
+            <a:graphic xmlns:a="http://schemas.openxmlformats.org/drawingml/2006/main">
+              <a:graphicData uri="http://schemas.openxmlformats.org/drawingml/2006/picture">
+                <pic:pic xmlns:pic="http://schemas.openxmlformats.org/drawingml/2006/picture">
+                  <pic:nvPicPr>
+                    <pic:cNvPr id="0" name="Picture 1"/>
+                    <pic:cNvPicPr>
+                      <a:picLocks noChangeAspect="1" noChangeArrowheads="1"/>
+                    </pic:cNvPicPr>
+                  </pic:nvPicPr>
+                  <pic:blipFill>
+                    <a:blip r:embed="rId10">
+                      <a:extLst>
+                        <a:ext uri="{28A0092B-C50C-407E-A947-70E740481C1C}">
+                          <a14:useLocalDpi xmlns:a14="http://schemas.microsoft.com/office/drawing/2010/main" val="0"/>
+                        </a:ext>
+                      </a:extLst>
+                    </a:blip>
+                    <a:srcRect/>
+                    <a:stretch>
+                      <a:fillRect/>
+                    </a:stretch>
+                  </pic:blipFill>
+                  <pic:spPr bwMode="auto">
+                    <a:xfrm>
+                      <a:off x="0" y="0"/>
+                      <a:ext cx="4201385" cy="1673139"/>
+                    </a:xfrm>
+                    <a:prstGeom prst="rect">
+                      <a:avLst/>
+                    </a:prstGeom>
+                    <a:noFill/>
+                    <a:ln>
+                      <a:noFill/>
+                    </a:ln>
+                  </pic:spPr>
+                </pic:pic>
+              </a:graphicData>
+            </a:graphic>
+          </wp:inline>
+        </w:drawing>
+      </w:r>
+    </w:p>
+    <w:p>
+      <w:pPr>
+        <w:pStyle w:val="Descripcin"/>
+        <w:spacing w:line="360" w:lineRule="auto"/>
+        <w:jc w:val="center"/>
+      </w:pPr>
+      <w:r>
+        <w:t xml:space="preserve">Figura </w:t>
+      </w:r>
+      <w:r>
+        <w:fldChar w:fldCharType="begin"/>
+      </w:r>
+      <w:r>
+        <w:instrText xml:space="preserve"> SEQ Figura \* ARABIC </w:instrText>
+      </w:r>
+      <w:r>
+        <w:fldChar w:fldCharType="separate"/>
+      </w:r>
+      <w:r>
+        <w:rPr>
+          <w:noProof/>
+        </w:rPr>
+        <w:t>1</w:t>
+      </w:r>
+      <w:r>
+        <w:fldChar w:fldCharType="end"/>
+      </w:r>
+      <w:r>
+        <w:t xml:space="preserve">. </w:t>
+      </w:r>
+      <w:r>
+        <w:t xml:space="preserve">(a) </w:t>
+      </w:r>
+      <w:proofErr w:type="spellStart"/>
+      <w:r>
+        <w:t>Dataset</w:t>
+      </w:r>
+      <w:proofErr w:type="spellEnd"/>
+      <w:r>
+        <w:t xml:space="preserve"> con desbalanceo</w:t>
+      </w:r>
+      <w:r>
+        <w:t xml:space="preserve"> relativo</w:t>
+      </w:r>
+      <w:r>
+        <w:t xml:space="preserve">. (b) Alta complejidad en el </w:t>
+      </w:r>
+      <w:r>
+        <w:t>des</w:t>
+      </w:r>
+      <w:r>
+        <w:t xml:space="preserve">balanceo </w:t>
+      </w:r>
+      <w:r>
+        <w:t>relativo</w:t>
+      </w:r>
+      <w:r>
+        <w:t xml:space="preserve">. Fuente:  </w:t>
+      </w:r>
+      <w:proofErr w:type="spellStart"/>
+      <w:r>
+        <w:t>Learning</w:t>
+      </w:r>
+      <w:proofErr w:type="spellEnd"/>
+      <w:r>
+        <w:t xml:space="preserve"> </w:t>
+      </w:r>
+      <w:proofErr w:type="spellStart"/>
+      <w:r>
+        <w:t>from</w:t>
+      </w:r>
+      <w:proofErr w:type="spellEnd"/>
+      <w:r>
+        <w:t xml:space="preserve"> </w:t>
+      </w:r>
+      <w:proofErr w:type="spellStart"/>
+      <w:r>
+        <w:t>Imbalanced</w:t>
+      </w:r>
+      <w:proofErr w:type="spellEnd"/>
+      <w:r>
+        <w:t xml:space="preserve"> Data</w:t>
+      </w:r>
+      <w:r>
+        <w:t xml:space="preserve"> </w:t>
+      </w:r>
+    </w:p>
+    <w:p>
+      <w:pPr>
+        <w:spacing w:line="360" w:lineRule="auto"/>
+        <w:ind w:firstLine="708"/>
+        <w:jc w:val="both"/>
+        <w:rPr>
+          <w:rFonts w:ascii="Arial" w:hAnsi="Arial" w:cs="Arial"/>
+          <w:sz w:val="24"/>
+          <w:szCs w:val="24"/>
+        </w:rPr>
+      </w:pPr>
+      <w:r>
+        <w:rPr>
+          <w:rFonts w:ascii="Arial" w:hAnsi="Arial" w:cs="Arial"/>
+          <w:sz w:val="24"/>
+          <w:szCs w:val="24"/>
+        </w:rPr>
+        <w:lastRenderedPageBreak/>
+        <w:t xml:space="preserve">El desequilibrio por </w:t>
       </w:r>
       <w:r>
         <w:rPr>
@@ -386,15 +1962,135 @@
           <w:sz w:val="24"/>
           <w:szCs w:val="24"/>
         </w:rPr>
-        <w:t>ccuracy</w:t>
-      </w:r>
-      <w:r>
-        <w:rPr>
-          <w:rFonts w:ascii="Arial" w:hAnsi="Arial" w:cs="Arial"/>
-          <w:sz w:val="24"/>
-          <w:szCs w:val="24"/>
-        </w:rPr>
-        <w:t xml:space="preserve"> o el </w:t>
+        <w:t>casos raros</w:t>
+      </w:r>
+      <w:r>
+        <w:rPr>
+          <w:rFonts w:ascii="Arial" w:hAnsi="Arial" w:cs="Arial"/>
+          <w:sz w:val="24"/>
+          <w:szCs w:val="24"/>
+        </w:rPr>
+        <w:t xml:space="preserve"> es representativo de dominios donde los ejemplos de clases minoritarias son muy limitados</w:t>
+      </w:r>
+      <w:r>
+        <w:rPr>
+          <w:rFonts w:ascii="Arial" w:hAnsi="Arial" w:cs="Arial"/>
+          <w:sz w:val="24"/>
+          <w:szCs w:val="24"/>
+        </w:rPr>
+        <w:t>, siendo el concepto objetivo raro</w:t>
+      </w:r>
+      <w:r>
+        <w:rPr>
+          <w:rFonts w:ascii="Arial" w:hAnsi="Arial" w:cs="Arial"/>
+          <w:sz w:val="24"/>
+          <w:szCs w:val="24"/>
+        </w:rPr>
+        <w:t xml:space="preserve"> y</w:t>
+      </w:r>
+      <w:r>
+        <w:rPr>
+          <w:rFonts w:ascii="Arial" w:hAnsi="Arial" w:cs="Arial"/>
+          <w:sz w:val="24"/>
+          <w:szCs w:val="24"/>
+        </w:rPr>
+        <w:t xml:space="preserve"> </w:t>
+      </w:r>
+      <w:r>
+        <w:rPr>
+          <w:rFonts w:ascii="Arial" w:hAnsi="Arial" w:cs="Arial"/>
+          <w:sz w:val="24"/>
+          <w:szCs w:val="24"/>
+        </w:rPr>
+        <w:t>dificultando</w:t>
+      </w:r>
+      <w:r>
+        <w:rPr>
+          <w:rFonts w:ascii="Arial" w:hAnsi="Arial" w:cs="Arial"/>
+          <w:sz w:val="24"/>
+          <w:szCs w:val="24"/>
+        </w:rPr>
+        <w:t xml:space="preserve"> el aprendizaje </w:t>
+      </w:r>
+      <w:r>
+        <w:rPr>
+          <w:rFonts w:ascii="Arial" w:hAnsi="Arial" w:cs="Arial"/>
+          <w:sz w:val="24"/>
+          <w:szCs w:val="24"/>
+        </w:rPr>
+        <w:t xml:space="preserve">independientemente del desequilibrio entre clases. </w:t>
+      </w:r>
+      <w:r>
+        <w:rPr>
+          <w:rFonts w:ascii="Arial" w:hAnsi="Arial" w:cs="Arial"/>
+          <w:sz w:val="24"/>
+          <w:szCs w:val="24"/>
+        </w:rPr>
+        <w:t xml:space="preserve">Además, el concepto minoritario puede contener un subconjunto de </w:t>
+      </w:r>
+      <w:r>
+        <w:rPr>
+          <w:rFonts w:ascii="Arial" w:hAnsi="Arial" w:cs="Arial"/>
+          <w:sz w:val="24"/>
+          <w:szCs w:val="24"/>
+        </w:rPr>
+        <w:t>instancias limitadas</w:t>
+      </w:r>
+      <w:r>
+        <w:rPr>
+          <w:rFonts w:ascii="Arial" w:hAnsi="Arial" w:cs="Arial"/>
+          <w:sz w:val="24"/>
+          <w:szCs w:val="24"/>
+        </w:rPr>
+        <w:t>, lo que implica diferentes grados de dificultad en la clasificación</w:t>
+      </w:r>
+      <w:r>
+        <w:rPr>
+          <w:rFonts w:ascii="Arial" w:hAnsi="Arial" w:cs="Arial"/>
+          <w:sz w:val="24"/>
+          <w:szCs w:val="24"/>
+        </w:rPr>
+        <w:t>. E</w:t>
+      </w:r>
+      <w:r>
+        <w:rPr>
+          <w:rFonts w:ascii="Arial" w:hAnsi="Arial" w:cs="Arial"/>
+          <w:sz w:val="24"/>
+          <w:szCs w:val="24"/>
+        </w:rPr>
+        <w:t>st</w:t>
+      </w:r>
+      <w:r>
+        <w:rPr>
+          <w:rFonts w:ascii="Arial" w:hAnsi="Arial" w:cs="Arial"/>
+          <w:sz w:val="24"/>
+          <w:szCs w:val="24"/>
+        </w:rPr>
+        <w:t>e</w:t>
+      </w:r>
+      <w:r>
+        <w:rPr>
+          <w:rFonts w:ascii="Arial" w:hAnsi="Arial" w:cs="Arial"/>
+          <w:sz w:val="24"/>
+          <w:szCs w:val="24"/>
+        </w:rPr>
+        <w:t xml:space="preserve"> hecho causa </w:t>
+      </w:r>
+      <w:r>
+        <w:rPr>
+          <w:rFonts w:ascii="Arial" w:hAnsi="Arial" w:cs="Arial"/>
+          <w:sz w:val="24"/>
+          <w:szCs w:val="24"/>
+        </w:rPr>
+        <w:t>una nueva forma de desequilibrio</w:t>
+      </w:r>
+      <w:r>
+        <w:rPr>
+          <w:rFonts w:ascii="Arial" w:hAnsi="Arial" w:cs="Arial"/>
+          <w:sz w:val="24"/>
+          <w:szCs w:val="24"/>
+        </w:rPr>
+        <w:t xml:space="preserve"> llamado </w:t>
       </w:r>
       <w:r>
         <w:rPr>
@@ -404,31 +2100,77 @@
           <w:sz w:val="24"/>
           <w:szCs w:val="24"/>
         </w:rPr>
-        <w:t>error rate</w:t>
-      </w:r>
-      <w:r>
-        <w:rPr>
-          <w:rFonts w:ascii="Arial" w:hAnsi="Arial" w:cs="Arial"/>
-          <w:sz w:val="24"/>
-          <w:szCs w:val="24"/>
-        </w:rPr>
-        <w:t>, no proporcionan información adecuada para</w:t>
-      </w:r>
-      <w:r>
-        <w:rPr>
-          <w:rFonts w:ascii="Arial" w:hAnsi="Arial" w:cs="Arial"/>
-          <w:sz w:val="24"/>
-          <w:szCs w:val="24"/>
-        </w:rPr>
-        <w:t xml:space="preserve"> modelos entrenados con</w:t>
-      </w:r>
-      <w:r>
-        <w:rPr>
-          <w:rFonts w:ascii="Arial" w:hAnsi="Arial" w:cs="Arial"/>
-          <w:sz w:val="24"/>
-          <w:szCs w:val="24"/>
-        </w:rPr>
-        <w:t xml:space="preserve"> conjuntos de datos desbalanceados.</w:t>
+        <w:t>desequilibrio dentro de la clase</w:t>
+      </w:r>
+      <w:r>
+        <w:rPr>
+          <w:rFonts w:ascii="Arial" w:hAnsi="Arial" w:cs="Arial"/>
+          <w:sz w:val="24"/>
+          <w:szCs w:val="24"/>
+        </w:rPr>
+        <w:t>,</w:t>
+      </w:r>
+      <w:r>
+        <w:rPr>
+          <w:rFonts w:ascii="Arial" w:hAnsi="Arial" w:cs="Arial"/>
+          <w:sz w:val="24"/>
+          <w:szCs w:val="24"/>
+        </w:rPr>
+        <w:t xml:space="preserve"> que se centra en la distribución </w:t>
+      </w:r>
+      <w:r>
+        <w:rPr>
+          <w:rFonts w:ascii="Arial" w:hAnsi="Arial" w:cs="Arial"/>
+          <w:sz w:val="24"/>
+          <w:szCs w:val="24"/>
+        </w:rPr>
+        <w:t>de datos</w:t>
+      </w:r>
+      <w:r>
+        <w:rPr>
+          <w:rFonts w:ascii="Arial" w:hAnsi="Arial" w:cs="Arial"/>
+          <w:sz w:val="24"/>
+          <w:szCs w:val="24"/>
+        </w:rPr>
+        <w:t xml:space="preserve"> representativos </w:t>
+      </w:r>
+      <w:r>
+        <w:rPr>
+          <w:rFonts w:ascii="Arial" w:hAnsi="Arial" w:cs="Arial"/>
+          <w:sz w:val="24"/>
+          <w:szCs w:val="24"/>
+        </w:rPr>
+        <w:t>para subconceptos dentro de una clase</w:t>
+      </w:r>
+      <w:r>
+        <w:rPr>
+          <w:rFonts w:ascii="Arial" w:hAnsi="Arial" w:cs="Arial"/>
+          <w:sz w:val="24"/>
+          <w:szCs w:val="24"/>
+        </w:rPr>
+        <w:t>.</w:t>
+      </w:r>
+    </w:p>
+    <w:p>
+      <w:pPr>
+        <w:spacing w:line="360" w:lineRule="auto"/>
+        <w:jc w:val="both"/>
+        <w:rPr>
+          <w:rFonts w:ascii="Arial" w:hAnsi="Arial" w:cs="Arial"/>
+          <w:sz w:val="24"/>
+          <w:szCs w:val="24"/>
+        </w:rPr>
+      </w:pPr>
+      <w:r>
+        <w:tab/>
+      </w:r>
+      <w:r>
+        <w:rPr>
+          <w:rFonts w:ascii="Arial" w:hAnsi="Arial" w:cs="Arial"/>
+          <w:sz w:val="24"/>
+          <w:szCs w:val="24"/>
+        </w:rPr>
+        <w:t>La existencia de</w:t>
       </w:r>
       <w:r>
         <w:rPr>
@@ -444,23 +2186,7 @@
           <w:sz w:val="24"/>
           <w:szCs w:val="24"/>
         </w:rPr>
-        <w:t xml:space="preserve">Por tanto, es necesario utilizar </w:t>
-      </w:r>
-      <w:r>
-        <w:rPr>
-          <w:rFonts w:ascii="Arial" w:hAnsi="Arial" w:cs="Arial"/>
-          <w:sz w:val="24"/>
-          <w:szCs w:val="24"/>
-        </w:rPr>
-        <w:t xml:space="preserve">métricas de evaluación más informativas como </w:t>
-      </w:r>
-      <w:r>
-        <w:rPr>
-          <w:rFonts w:ascii="Arial" w:hAnsi="Arial" w:cs="Arial"/>
-          <w:sz w:val="24"/>
-          <w:szCs w:val="24"/>
-        </w:rPr>
-        <w:t xml:space="preserve">receiver </w:t>
+        <w:t xml:space="preserve">un </w:t>
       </w:r>
       <w:r>
         <w:rPr>
@@ -470,15 +2196,39 @@
           <w:sz w:val="24"/>
           <w:szCs w:val="24"/>
         </w:rPr>
-        <w:t>operating characteristic curve</w:t>
-      </w:r>
-      <w:r>
-        <w:rPr>
-          <w:rFonts w:ascii="Arial" w:hAnsi="Arial" w:cs="Arial"/>
-          <w:sz w:val="24"/>
-          <w:szCs w:val="24"/>
-        </w:rPr>
-        <w:t xml:space="preserve"> (ROC), </w:t>
+        <w:t>desequilibrio dentro de la clase</w:t>
+      </w:r>
+      <w:r>
+        <w:rPr>
+          <w:rFonts w:ascii="Arial" w:hAnsi="Arial" w:cs="Arial"/>
+          <w:sz w:val="24"/>
+          <w:szCs w:val="24"/>
+        </w:rPr>
+        <w:t xml:space="preserve"> está</w:t>
+      </w:r>
+      <w:r>
+        <w:rPr>
+          <w:rFonts w:ascii="Arial" w:hAnsi="Arial" w:cs="Arial"/>
+          <w:sz w:val="24"/>
+          <w:szCs w:val="24"/>
+        </w:rPr>
+        <w:t xml:space="preserve"> </w:t>
+      </w:r>
+      <w:r>
+        <w:rPr>
+          <w:rFonts w:ascii="Arial" w:hAnsi="Arial" w:cs="Arial"/>
+          <w:sz w:val="24"/>
+          <w:szCs w:val="24"/>
+        </w:rPr>
+        <w:t xml:space="preserve">relacionada con </w:t>
+      </w:r>
+      <w:r>
+        <w:rPr>
+          <w:rFonts w:ascii="Arial" w:hAnsi="Arial" w:cs="Arial"/>
+          <w:sz w:val="24"/>
+          <w:szCs w:val="24"/>
+        </w:rPr>
+        <w:t xml:space="preserve">el problema de </w:t>
       </w:r>
       <w:r>
         <w:rPr>
@@ -488,7 +2238,7 @@
           <w:sz w:val="24"/>
           <w:szCs w:val="24"/>
         </w:rPr>
-        <w:t>precisi</w:t>
+        <w:t>pequeñ</w:t>
       </w:r>
       <w:r>
         <w:rPr>
@@ -498,8 +2248,145 @@
           <w:sz w:val="24"/>
           <w:szCs w:val="24"/>
         </w:rPr>
-        <w:t>o</w:t>
-      </w:r>
+        <w:t>as disyuntivas</w:t>
+      </w:r>
+      <w:r>
+        <w:rPr>
+          <w:rFonts w:ascii="Arial" w:hAnsi="Arial" w:cs="Arial"/>
+          <w:sz w:val="24"/>
+          <w:szCs w:val="24"/>
+        </w:rPr>
+        <w:t xml:space="preserve"> que </w:t>
+      </w:r>
+      <w:r>
+        <w:rPr>
+          <w:rFonts w:ascii="Arial" w:hAnsi="Arial" w:cs="Arial"/>
+          <w:sz w:val="24"/>
+          <w:szCs w:val="24"/>
+        </w:rPr>
+        <w:t>empeoran el rendimiento del clasificador</w:t>
+      </w:r>
+      <w:r>
+        <w:rPr>
+          <w:rFonts w:ascii="Arial" w:hAnsi="Arial" w:cs="Arial"/>
+          <w:sz w:val="24"/>
+          <w:szCs w:val="24"/>
+        </w:rPr>
+        <w:t xml:space="preserve"> ya que </w:t>
+      </w:r>
+      <w:r>
+        <w:rPr>
+          <w:rFonts w:ascii="Arial" w:hAnsi="Arial" w:cs="Arial"/>
+          <w:sz w:val="24"/>
+          <w:szCs w:val="24"/>
+        </w:rPr>
+        <w:t>este intentará aprender un concepto mediante la creación de múltiples reglas disyuntivas que describan el con</w:t>
+      </w:r>
+      <w:r>
+        <w:rPr>
+          <w:rFonts w:ascii="Arial" w:hAnsi="Arial" w:cs="Arial"/>
+          <w:sz w:val="24"/>
+          <w:szCs w:val="24"/>
+        </w:rPr>
+        <w:t>cepto principal.</w:t>
+      </w:r>
+      <w:r>
+        <w:rPr>
+          <w:rFonts w:ascii="Arial" w:hAnsi="Arial" w:cs="Arial"/>
+          <w:sz w:val="24"/>
+          <w:szCs w:val="24"/>
+        </w:rPr>
+        <w:t xml:space="preserve"> </w:t>
+      </w:r>
+      <w:r>
+        <w:rPr>
+          <w:rFonts w:ascii="Arial" w:hAnsi="Arial" w:cs="Arial"/>
+          <w:sz w:val="24"/>
+          <w:szCs w:val="24"/>
+        </w:rPr>
+        <w:t xml:space="preserve">Para </w:t>
+      </w:r>
+      <w:r>
+        <w:rPr>
+          <w:rFonts w:ascii="Arial" w:hAnsi="Arial" w:cs="Arial"/>
+          <w:sz w:val="24"/>
+          <w:szCs w:val="24"/>
+        </w:rPr>
+        <w:t xml:space="preserve">el caso de conceptos homogéneos, el clasificador </w:t>
+      </w:r>
+      <w:r>
+        <w:rPr>
+          <w:rFonts w:ascii="Arial" w:hAnsi="Arial" w:cs="Arial"/>
+          <w:sz w:val="24"/>
+          <w:szCs w:val="24"/>
+        </w:rPr>
+        <w:t>creará grandes disyuntivas y para</w:t>
+      </w:r>
+      <w:r>
+        <w:rPr>
+          <w:rFonts w:ascii="Arial" w:hAnsi="Arial" w:cs="Arial"/>
+          <w:sz w:val="24"/>
+          <w:szCs w:val="24"/>
+        </w:rPr>
+        <w:t xml:space="preserve"> el caso de conjuntos heterogéneos, </w:t>
+      </w:r>
+      <w:r>
+        <w:rPr>
+          <w:rFonts w:ascii="Arial" w:hAnsi="Arial" w:cs="Arial"/>
+          <w:sz w:val="24"/>
+          <w:szCs w:val="24"/>
+        </w:rPr>
+        <w:t xml:space="preserve">las pequeñas disyuntivas </w:t>
+      </w:r>
+      <w:r>
+        <w:rPr>
+          <w:rFonts w:ascii="Arial" w:hAnsi="Arial" w:cs="Arial"/>
+          <w:sz w:val="24"/>
+          <w:szCs w:val="24"/>
+        </w:rPr>
+        <w:t>surgen como resultado directo de subconceptos subrepresentados</w:t>
+      </w:r>
+      <w:r>
+        <w:rPr>
+          <w:rFonts w:ascii="Arial" w:hAnsi="Arial" w:cs="Arial"/>
+          <w:sz w:val="24"/>
+          <w:szCs w:val="24"/>
+        </w:rPr>
+        <w:t xml:space="preserve">. </w:t>
+      </w:r>
+      <w:r>
+        <w:rPr>
+          <w:rFonts w:ascii="Arial" w:hAnsi="Arial" w:cs="Arial"/>
+          <w:sz w:val="24"/>
+          <w:szCs w:val="24"/>
+        </w:rPr>
+        <w:t xml:space="preserve">Además, </w:t>
+      </w:r>
+      <w:r>
+        <w:rPr>
+          <w:rFonts w:ascii="Arial" w:hAnsi="Arial" w:cs="Arial"/>
+          <w:sz w:val="24"/>
+          <w:szCs w:val="24"/>
+        </w:rPr>
+        <w:t>e</w:t>
+      </w:r>
+      <w:r>
+        <w:rPr>
+          <w:rFonts w:ascii="Arial" w:hAnsi="Arial" w:cs="Arial"/>
+          <w:sz w:val="24"/>
+          <w:szCs w:val="24"/>
+        </w:rPr>
+        <w:t xml:space="preserve">l ruido puede influir en las disyuntivas de la </w:t>
+      </w:r>
+      <w:r>
+        <w:rPr>
+          <w:rFonts w:ascii="Arial" w:hAnsi="Arial" w:cs="Arial"/>
+          <w:sz w:val="24"/>
+          <w:szCs w:val="24"/>
+        </w:rPr>
+        <w:t xml:space="preserve">clase minoritaria y la validez de los </w:t>
+      </w:r>
+      <w:proofErr w:type="spellStart"/>
       <w:r>
         <w:rPr>
           <w:rFonts w:ascii="Arial" w:hAnsi="Arial" w:cs="Arial"/>
@@ -508,20 +2395,29 @@
           <w:sz w:val="24"/>
           <w:szCs w:val="24"/>
         </w:rPr>
-        <w:t>n-recall</w:t>
-      </w:r>
-      <w:r>
-        <w:rPr>
-          <w:rFonts w:ascii="Arial" w:hAnsi="Arial" w:cs="Arial"/>
-          <w:sz w:val="24"/>
-          <w:szCs w:val="24"/>
-        </w:rPr>
-        <w:t xml:space="preserve"> y curvas de coste.</w:t>
+        <w:t>clusters</w:t>
+      </w:r>
+      <w:proofErr w:type="spellEnd"/>
+      <w:r>
+        <w:rPr>
+          <w:rFonts w:ascii="Arial" w:hAnsi="Arial" w:cs="Arial"/>
+          <w:sz w:val="24"/>
+          <w:szCs w:val="24"/>
+        </w:rPr>
+        <w:t xml:space="preserve">, siendo cuestión importante </w:t>
+      </w:r>
+      <w:r>
+        <w:rPr>
+          <w:rFonts w:ascii="Arial" w:hAnsi="Arial" w:cs="Arial"/>
+          <w:sz w:val="24"/>
+          <w:szCs w:val="24"/>
+        </w:rPr>
+        <w:t>determinar si estos representan un subconjunto real o si es debido al ruido.</w:t>
       </w:r>
     </w:p>
     <w:p>
       <w:pPr>
-        <w:ind w:firstLine="708"/>
+        <w:spacing w:line="360" w:lineRule="auto"/>
         <w:jc w:val="both"/>
         <w:rPr>
           <w:rFonts w:ascii="Arial" w:hAnsi="Arial" w:cs="Arial"/>
@@ -535,71 +2431,16 @@
           <w:sz w:val="24"/>
           <w:szCs w:val="24"/>
         </w:rPr>
-        <w:t xml:space="preserve">La presencia de </w:t>
-      </w:r>
-      <w:r>
-        <w:rPr>
-          <w:rFonts w:ascii="Arial" w:hAnsi="Arial" w:cs="Arial"/>
-          <w:sz w:val="24"/>
-          <w:szCs w:val="24"/>
-        </w:rPr>
-        <w:t xml:space="preserve">datos </w:t>
-      </w:r>
-      <w:r>
-        <w:rPr>
-          <w:rFonts w:ascii="Arial" w:hAnsi="Arial" w:cs="Arial"/>
-          <w:sz w:val="24"/>
-          <w:szCs w:val="24"/>
-        </w:rPr>
-        <w:t>des</w:t>
-      </w:r>
-      <w:r>
-        <w:rPr>
-          <w:rFonts w:ascii="Arial" w:hAnsi="Arial" w:cs="Arial"/>
-          <w:sz w:val="24"/>
-          <w:szCs w:val="24"/>
-        </w:rPr>
-        <w:t xml:space="preserve">balanceados puede deberse </w:t>
-      </w:r>
-      <w:r>
-        <w:rPr>
-          <w:rFonts w:ascii="Arial" w:hAnsi="Arial" w:cs="Arial"/>
-          <w:sz w:val="24"/>
-          <w:szCs w:val="24"/>
-        </w:rPr>
-        <w:t>a la naturaleza de los datos en el espacio</w:t>
-      </w:r>
-      <w:r>
-        <w:rPr>
-          <w:rFonts w:ascii="Arial" w:hAnsi="Arial" w:cs="Arial"/>
-          <w:sz w:val="24"/>
-          <w:szCs w:val="24"/>
-        </w:rPr>
-        <w:t xml:space="preserve"> (</w:t>
-      </w:r>
-      <w:r>
-        <w:rPr>
-          <w:rFonts w:ascii="Arial" w:hAnsi="Arial" w:cs="Arial"/>
-          <w:sz w:val="24"/>
-          <w:szCs w:val="24"/>
-        </w:rPr>
-        <w:t xml:space="preserve">desbalanceo </w:t>
-      </w:r>
-      <w:r>
-        <w:rPr>
-          <w:rFonts w:ascii="Arial" w:hAnsi="Arial" w:cs="Arial"/>
-          <w:sz w:val="24"/>
-          <w:szCs w:val="24"/>
-        </w:rPr>
-        <w:t xml:space="preserve">intrínseco) o a </w:t>
-      </w:r>
-      <w:r>
-        <w:rPr>
-          <w:rFonts w:ascii="Arial" w:hAnsi="Arial" w:cs="Arial"/>
-          <w:sz w:val="24"/>
-          <w:szCs w:val="24"/>
-        </w:rPr>
-        <w:t>factores</w:t>
+        <w:tab/>
+        <w:t xml:space="preserve">Un último problema </w:t>
+      </w:r>
+      <w:r>
+        <w:rPr>
+          <w:rFonts w:ascii="Arial" w:hAnsi="Arial" w:cs="Arial"/>
+          <w:sz w:val="24"/>
+          <w:szCs w:val="24"/>
+        </w:rPr>
+        <w:t>para los clasificadores es la combinación de datos desbalanceados</w:t>
       </w:r>
       <w:r>
         <w:rPr>
@@ -608,118 +2449,109 @@
           <w:szCs w:val="24"/>
         </w:rPr>
         <w:t xml:space="preserve"> </w:t>
-      </w:r>
-      <w:r>
-        <w:rPr>
-          <w:rFonts w:ascii="Arial" w:hAnsi="Arial" w:cs="Arial"/>
-          <w:sz w:val="24"/>
-          <w:szCs w:val="24"/>
-        </w:rPr>
-        <w:t xml:space="preserve">como el tiempo </w:t>
-      </w:r>
-      <w:r>
-        <w:rPr>
-          <w:rFonts w:ascii="Arial" w:hAnsi="Arial" w:cs="Arial"/>
-          <w:sz w:val="24"/>
-          <w:szCs w:val="24"/>
-        </w:rPr>
-        <w:t>o el almacenamiento</w:t>
-      </w:r>
-      <w:r>
-        <w:rPr>
-          <w:rFonts w:ascii="Arial" w:hAnsi="Arial" w:cs="Arial"/>
-          <w:sz w:val="24"/>
-          <w:szCs w:val="24"/>
-        </w:rPr>
-        <w:t xml:space="preserve"> de los datos</w:t>
-      </w:r>
-      <w:r>
-        <w:rPr>
-          <w:rFonts w:ascii="Arial" w:hAnsi="Arial" w:cs="Arial"/>
-          <w:sz w:val="24"/>
-          <w:szCs w:val="24"/>
-        </w:rPr>
-        <w:t xml:space="preserve"> </w:t>
-      </w:r>
-      <w:r>
-        <w:rPr>
-          <w:rFonts w:ascii="Arial" w:hAnsi="Arial" w:cs="Arial"/>
-          <w:sz w:val="24"/>
-          <w:szCs w:val="24"/>
-        </w:rPr>
-        <w:t>y no está directamente relacionado con la naturaleza del espacio de los datos (desbalanceo etrínseco).</w:t>
       </w:r>
     </w:p>
     <w:p>
       <w:pPr>
-        <w:ind w:firstLine="708"/>
-        <w:jc w:val="both"/>
-        <w:rPr>
-          <w:rFonts w:ascii="Arial" w:hAnsi="Arial" w:cs="Arial"/>
-          <w:sz w:val="24"/>
-          <w:szCs w:val="24"/>
-        </w:rPr>
-      </w:pPr>
-      <w:r>
-        <w:rPr>
-          <w:rFonts w:ascii="Arial" w:hAnsi="Arial" w:cs="Arial"/>
-          <w:sz w:val="24"/>
-          <w:szCs w:val="24"/>
-        </w:rPr>
-        <w:t>La primera de ellas</w:t>
-      </w:r>
-      <w:r>
-        <w:rPr>
-          <w:rFonts w:ascii="Arial" w:hAnsi="Arial" w:cs="Arial"/>
-          <w:sz w:val="24"/>
-          <w:szCs w:val="24"/>
-        </w:rPr>
-        <w:t xml:space="preserve"> es el desbalanceo intrínseco</w:t>
-      </w:r>
-      <w:r>
-        <w:rPr>
-          <w:rFonts w:ascii="Arial" w:hAnsi="Arial" w:cs="Arial"/>
-          <w:sz w:val="24"/>
-          <w:szCs w:val="24"/>
-        </w:rPr>
-        <w:t>, debido a la naturaleza de los datos en el espacio</w:t>
-      </w:r>
-      <w:r>
-        <w:rPr>
-          <w:rFonts w:ascii="Arial" w:hAnsi="Arial" w:cs="Arial"/>
-          <w:sz w:val="24"/>
-          <w:szCs w:val="24"/>
-        </w:rPr>
-        <w:t xml:space="preserve">. </w:t>
-      </w:r>
+        <w:spacing w:line="360" w:lineRule="auto"/>
+      </w:pPr>
     </w:p>
     <w:p>
       <w:pPr>
-        <w:jc w:val="both"/>
-        <w:rPr>
-          <w:rFonts w:ascii="Arial" w:hAnsi="Arial" w:cs="Arial"/>
-          <w:sz w:val="24"/>
-          <w:szCs w:val="24"/>
-        </w:rPr>
-      </w:pPr>
-      <w:r>
-        <w:rPr>
-          <w:rFonts w:ascii="Arial" w:hAnsi="Arial" w:cs="Arial"/>
-          <w:sz w:val="24"/>
-          <w:szCs w:val="24"/>
-        </w:rPr>
-        <w:tab/>
+        <w:spacing w:line="360" w:lineRule="auto"/>
+      </w:pPr>
+      <w:r>
+        <w:br w:type="page"/>
       </w:r>
     </w:p>
     <w:p>
       <w:pPr>
         <w:pStyle w:val="Ttulo2"/>
+      </w:pPr>
+      <w:bookmarkStart w:id="4" w:name="_Toc168311099"/>
+      <w:proofErr w:type="spellStart"/>
+      <w:r>
+        <w:lastRenderedPageBreak/>
+        <w:t>Label</w:t>
+      </w:r>
+      <w:proofErr w:type="spellEnd"/>
+      <w:r>
+        <w:t xml:space="preserve"> </w:t>
+      </w:r>
+      <w:proofErr w:type="spellStart"/>
+      <w:r>
+        <w:t>Uncertaintly</w:t>
+      </w:r>
+      <w:bookmarkEnd w:id="4"/>
+      <w:proofErr w:type="spellEnd"/>
+    </w:p>
+    <w:p>
+      <w:pPr>
+        <w:jc w:val="both"/>
+        <w:rPr>
+          <w:rFonts w:asciiTheme="majorHAnsi" w:eastAsiaTheme="majorEastAsia" w:hAnsiTheme="majorHAnsi" w:cstheme="majorBidi"/>
+          <w:color w:val="0F4761" w:themeColor="accent1" w:themeShade="BF"/>
+          <w:sz w:val="32"/>
+          <w:szCs w:val="32"/>
+        </w:rPr>
+      </w:pPr>
+    </w:p>
+    <w:p>
+      <w:pPr>
+        <w:jc w:val="both"/>
+        <w:rPr>
+          <w:rFonts w:asciiTheme="majorHAnsi" w:eastAsiaTheme="majorEastAsia" w:hAnsiTheme="majorHAnsi" w:cstheme="majorBidi"/>
+          <w:color w:val="0F4761" w:themeColor="accent1" w:themeShade="BF"/>
+          <w:sz w:val="32"/>
+          <w:szCs w:val="32"/>
+        </w:rPr>
+      </w:pPr>
+    </w:p>
+    <w:p>
+      <w:pPr>
+        <w:jc w:val="both"/>
+        <w:rPr>
+          <w:rFonts w:asciiTheme="majorHAnsi" w:eastAsiaTheme="majorEastAsia" w:hAnsiTheme="majorHAnsi" w:cstheme="majorBidi"/>
+          <w:color w:val="0F4761" w:themeColor="accent1" w:themeShade="BF"/>
+          <w:sz w:val="32"/>
+          <w:szCs w:val="32"/>
+        </w:rPr>
+      </w:pPr>
+    </w:p>
+    <w:p>
+      <w:pPr>
+        <w:jc w:val="both"/>
+        <w:rPr>
+          <w:rFonts w:ascii="Arial" w:hAnsi="Arial" w:cs="Arial"/>
+          <w:sz w:val="24"/>
+          <w:szCs w:val="24"/>
+        </w:rPr>
+      </w:pPr>
+    </w:p>
+    <w:p>
+      <w:pPr>
+        <w:rPr>
+          <w:rFonts w:asciiTheme="majorHAnsi" w:eastAsiaTheme="majorEastAsia" w:hAnsiTheme="majorHAnsi" w:cstheme="majorBidi"/>
+          <w:color w:val="0F4761" w:themeColor="accent1" w:themeShade="BF"/>
+          <w:sz w:val="32"/>
+          <w:szCs w:val="32"/>
+        </w:rPr>
+      </w:pPr>
+      <w:r>
+        <w:br w:type="page"/>
+      </w:r>
+    </w:p>
+    <w:p>
+      <w:pPr>
+        <w:pStyle w:val="Ttulo2"/>
         <w:spacing w:before="360"/>
       </w:pPr>
+      <w:bookmarkStart w:id="5" w:name="_Toc168311100"/>
       <w:r>
         <w:lastRenderedPageBreak/>
         <w:t>Referencias</w:t>
       </w:r>
+      <w:bookmarkEnd w:id="5"/>
     </w:p>
     <w:p>
       <w:pPr>
@@ -736,7 +2568,79 @@
           <w:sz w:val="24"/>
           <w:szCs w:val="24"/>
         </w:rPr>
-        <w:t>He, H., &amp; Garcia, E. A. (2009). Learning from imbalanced data. </w:t>
+        <w:t xml:space="preserve">He, H., &amp; </w:t>
+      </w:r>
+      <w:proofErr w:type="spellStart"/>
+      <w:r>
+        <w:rPr>
+          <w:rFonts w:ascii="Arial" w:hAnsi="Arial" w:cs="Arial"/>
+          <w:sz w:val="24"/>
+          <w:szCs w:val="24"/>
+        </w:rPr>
+        <w:t>Garcia</w:t>
+      </w:r>
+      <w:proofErr w:type="spellEnd"/>
+      <w:r>
+        <w:rPr>
+          <w:rFonts w:ascii="Arial" w:hAnsi="Arial" w:cs="Arial"/>
+          <w:sz w:val="24"/>
+          <w:szCs w:val="24"/>
+        </w:rPr>
+        <w:t xml:space="preserve">, E. A. (2009). </w:t>
+      </w:r>
+      <w:proofErr w:type="spellStart"/>
+      <w:r>
+        <w:rPr>
+          <w:rFonts w:ascii="Arial" w:hAnsi="Arial" w:cs="Arial"/>
+          <w:sz w:val="24"/>
+          <w:szCs w:val="24"/>
+        </w:rPr>
+        <w:t>Learning</w:t>
+      </w:r>
+      <w:proofErr w:type="spellEnd"/>
+      <w:r>
+        <w:rPr>
+          <w:rFonts w:ascii="Arial" w:hAnsi="Arial" w:cs="Arial"/>
+          <w:sz w:val="24"/>
+          <w:szCs w:val="24"/>
+        </w:rPr>
+        <w:t xml:space="preserve"> </w:t>
+      </w:r>
+      <w:proofErr w:type="spellStart"/>
+      <w:r>
+        <w:rPr>
+          <w:rFonts w:ascii="Arial" w:hAnsi="Arial" w:cs="Arial"/>
+          <w:sz w:val="24"/>
+          <w:szCs w:val="24"/>
+        </w:rPr>
+        <w:t>from</w:t>
+      </w:r>
+      <w:proofErr w:type="spellEnd"/>
+      <w:r>
+        <w:rPr>
+          <w:rFonts w:ascii="Arial" w:hAnsi="Arial" w:cs="Arial"/>
+          <w:sz w:val="24"/>
+          <w:szCs w:val="24"/>
+        </w:rPr>
+        <w:t xml:space="preserve"> </w:t>
+      </w:r>
+      <w:proofErr w:type="spellStart"/>
+      <w:r>
+        <w:rPr>
+          <w:rFonts w:ascii="Arial" w:hAnsi="Arial" w:cs="Arial"/>
+          <w:sz w:val="24"/>
+          <w:szCs w:val="24"/>
+        </w:rPr>
+        <w:t>imbalanced</w:t>
+      </w:r>
+      <w:proofErr w:type="spellEnd"/>
+      <w:r>
+        <w:rPr>
+          <w:rFonts w:ascii="Arial" w:hAnsi="Arial" w:cs="Arial"/>
+          <w:sz w:val="24"/>
+          <w:szCs w:val="24"/>
+        </w:rPr>
+        <w:t xml:space="preserve"> data. </w:t>
       </w:r>
       <w:r>
         <w:rPr>
@@ -746,16 +2650,9 @@
           <w:sz w:val="24"/>
           <w:szCs w:val="24"/>
         </w:rPr>
-        <w:t>IEEE Transactions on knowledge and data engineering</w:t>
-      </w:r>
-      <w:r>
-        <w:rPr>
-          <w:rFonts w:ascii="Arial" w:hAnsi="Arial" w:cs="Arial"/>
-          <w:sz w:val="24"/>
-          <w:szCs w:val="24"/>
-        </w:rPr>
-        <w:t>, </w:t>
-      </w:r>
+        <w:t xml:space="preserve">IEEE </w:t>
+      </w:r>
+      <w:proofErr w:type="spellStart"/>
       <w:r>
         <w:rPr>
           <w:rFonts w:ascii="Arial" w:hAnsi="Arial" w:cs="Arial"/>
@@ -764,6 +2661,91 @@
           <w:sz w:val="24"/>
           <w:szCs w:val="24"/>
         </w:rPr>
+        <w:t>Transactions</w:t>
+      </w:r>
+      <w:proofErr w:type="spellEnd"/>
+      <w:r>
+        <w:rPr>
+          <w:rFonts w:ascii="Arial" w:hAnsi="Arial" w:cs="Arial"/>
+          <w:i/>
+          <w:iCs/>
+          <w:sz w:val="24"/>
+          <w:szCs w:val="24"/>
+        </w:rPr>
+        <w:t xml:space="preserve"> </w:t>
+      </w:r>
+      <w:proofErr w:type="spellStart"/>
+      <w:r>
+        <w:rPr>
+          <w:rFonts w:ascii="Arial" w:hAnsi="Arial" w:cs="Arial"/>
+          <w:i/>
+          <w:iCs/>
+          <w:sz w:val="24"/>
+          <w:szCs w:val="24"/>
+        </w:rPr>
+        <w:t>on</w:t>
+      </w:r>
+      <w:proofErr w:type="spellEnd"/>
+      <w:r>
+        <w:rPr>
+          <w:rFonts w:ascii="Arial" w:hAnsi="Arial" w:cs="Arial"/>
+          <w:i/>
+          <w:iCs/>
+          <w:sz w:val="24"/>
+          <w:szCs w:val="24"/>
+        </w:rPr>
+        <w:t xml:space="preserve"> </w:t>
+      </w:r>
+      <w:proofErr w:type="spellStart"/>
+      <w:r>
+        <w:rPr>
+          <w:rFonts w:ascii="Arial" w:hAnsi="Arial" w:cs="Arial"/>
+          <w:i/>
+          <w:iCs/>
+          <w:sz w:val="24"/>
+          <w:szCs w:val="24"/>
+        </w:rPr>
+        <w:t>knowledge</w:t>
+      </w:r>
+      <w:proofErr w:type="spellEnd"/>
+      <w:r>
+        <w:rPr>
+          <w:rFonts w:ascii="Arial" w:hAnsi="Arial" w:cs="Arial"/>
+          <w:i/>
+          <w:iCs/>
+          <w:sz w:val="24"/>
+          <w:szCs w:val="24"/>
+        </w:rPr>
+        <w:t xml:space="preserve"> and data </w:t>
+      </w:r>
+      <w:proofErr w:type="spellStart"/>
+      <w:r>
+        <w:rPr>
+          <w:rFonts w:ascii="Arial" w:hAnsi="Arial" w:cs="Arial"/>
+          <w:i/>
+          <w:iCs/>
+          <w:sz w:val="24"/>
+          <w:szCs w:val="24"/>
+        </w:rPr>
+        <w:t>engineering</w:t>
+      </w:r>
+      <w:proofErr w:type="spellEnd"/>
+      <w:r>
+        <w:rPr>
+          <w:rFonts w:ascii="Arial" w:hAnsi="Arial" w:cs="Arial"/>
+          <w:sz w:val="24"/>
+          <w:szCs w:val="24"/>
+        </w:rPr>
+        <w:t>, </w:t>
+      </w:r>
+      <w:r>
+        <w:rPr>
+          <w:rFonts w:ascii="Arial" w:hAnsi="Arial" w:cs="Arial"/>
+          <w:i/>
+          <w:iCs/>
+          <w:sz w:val="24"/>
+          <w:szCs w:val="24"/>
+        </w:rPr>
         <w:t>21</w:t>
       </w:r>
       <w:r>
@@ -776,8 +2758,10 @@
       </w:r>
     </w:p>
     <w:sectPr>
+      <w:footerReference w:type="default" r:id="rId11"/>
       <w:pgSz w:w="11906" w:h="16838"/>
       <w:pgMar w:top="1417" w:right="1701" w:bottom="1417" w:left="1701" w:header="708" w:footer="708" w:gutter="0"/>
+      <w:pgNumType w:start="1"/>
       <w:cols w:space="708"/>
       <w:docGrid w:linePitch="360"/>
     </w:sectPr>
@@ -785,9 +2769,245 @@
 </w:document>
 </file>
 
+<file path=word/endnotes.xml><?xml version="1.0" encoding="utf-8"?>
+<w:endnotes xmlns:wpc="http://schemas.microsoft.com/office/word/2010/wordprocessingCanvas" xmlns:cx="http://schemas.microsoft.com/office/drawing/2014/chartex" xmlns:cx1="http://schemas.microsoft.com/office/drawing/2015/9/8/chartex" xmlns:cx2="http://schemas.microsoft.com/office/drawing/2015/10/21/chartex" xmlns:cx3="http://schemas.microsoft.com/office/drawing/2016/5/9/chartex" xmlns:cx4="http://schemas.microsoft.com/office/drawing/2016/5/10/chartex" xmlns:cx5="http://schemas.microsoft.com/office/drawing/2016/5/11/chartex" xmlns:cx6="http://schemas.microsoft.com/office/drawing/2016/5/12/chartex" xmlns:cx7="http://schemas.microsoft.com/office/drawing/2016/5/13/chartex" xmlns:cx8="http://schemas.microsoft.com/office/drawing/2016/5/14/chartex" xmlns:mc="http://schemas.openxmlformats.org/markup-compatibility/2006" xmlns:aink="http://schemas.microsoft.com/office/drawing/2016/ink" xmlns:am3d="http://schemas.microsoft.com/office/drawing/2017/model3d" xmlns:o="urn:schemas-microsoft-com:office:office" xmlns:oel="http://schemas.microsoft.com/office/2019/extlst" xmlns:r="http://schemas.openxmlformats.org/officeDocument/2006/relationships" xmlns:m="http://schemas.openxmlformats.org/officeDocument/2006/math" xmlns:v="urn:schemas-microsoft-com:vml" xmlns:wp14="http://schemas.microsoft.com/office/word/2010/wordprocessingDrawing" xmlns:wp="http://schemas.openxmlformats.org/drawingml/2006/wordprocessingDrawing" xmlns:w10="urn:schemas-microsoft-com:office:word" xmlns:w="http://schemas.openxmlformats.org/wordprocessingml/2006/main" xmlns:w14="http://schemas.microsoft.com/office/word/2010/wordml" xmlns:w15="http://schemas.microsoft.com/office/word/2012/wordml" xmlns:w16cex="http://schemas.microsoft.com/office/word/2018/wordml/cex" xmlns:w16cid="http://schemas.microsoft.com/office/word/2016/wordml/cid" xmlns:w16="http://schemas.microsoft.com/office/word/2018/wordml" xmlns:w16du="http://schemas.microsoft.com/office/word/2023/wordml/word16du" xmlns:w16sdtdh="http://schemas.microsoft.com/office/word/2020/wordml/sdtdatahash" xmlns:w16se="http://schemas.microsoft.com/office/word/2015/wordml/symex" xmlns:wpg="http://schemas.microsoft.com/office/word/2010/wordprocessingGroup" xmlns:wpi="http://schemas.microsoft.com/office/word/2010/wordprocessingInk" xmlns:wne="http://schemas.microsoft.com/office/word/2006/wordml" xmlns:wps="http://schemas.microsoft.com/office/word/2010/wordprocessingShape" mc:Ignorable="w14 w15 w16se w16cid w16 w16cex w16sdtdh w16du wp14">
+  <w:endnote w:type="separator" w:id="-1">
+    <w:p>
+      <w:pPr>
+        <w:spacing w:after="0" w:line="240" w:lineRule="auto"/>
+      </w:pPr>
+      <w:r>
+        <w:separator/>
+      </w:r>
+    </w:p>
+  </w:endnote>
+  <w:endnote w:type="continuationSeparator" w:id="0">
+    <w:p>
+      <w:pPr>
+        <w:spacing w:after="0" w:line="240" w:lineRule="auto"/>
+      </w:pPr>
+      <w:r>
+        <w:continuationSeparator/>
+      </w:r>
+    </w:p>
+  </w:endnote>
+</w:endnotes>
+</file>
+
+<file path=word/footer1.xml><?xml version="1.0" encoding="utf-8"?>
+<w:ftr xmlns:wpc="http://schemas.microsoft.com/office/word/2010/wordprocessingCanvas" xmlns:cx="http://schemas.microsoft.com/office/drawing/2014/chartex" xmlns:cx1="http://schemas.microsoft.com/office/drawing/2015/9/8/chartex" xmlns:cx2="http://schemas.microsoft.com/office/drawing/2015/10/21/chartex" xmlns:cx3="http://schemas.microsoft.com/office/drawing/2016/5/9/chartex" xmlns:cx4="http://schemas.microsoft.com/office/drawing/2016/5/10/chartex" xmlns:cx5="http://schemas.microsoft.com/office/drawing/2016/5/11/chartex" xmlns:cx6="http://schemas.microsoft.com/office/drawing/2016/5/12/chartex" xmlns:cx7="http://schemas.microsoft.com/office/drawing/2016/5/13/chartex" xmlns:cx8="http://schemas.microsoft.com/office/drawing/2016/5/14/chartex" xmlns:mc="http://schemas.openxmlformats.org/markup-compatibility/2006" xmlns:aink="http://schemas.microsoft.com/office/drawing/2016/ink" xmlns:am3d="http://schemas.microsoft.com/office/drawing/2017/model3d" xmlns:o="urn:schemas-microsoft-com:office:office" xmlns:oel="http://schemas.microsoft.com/office/2019/extlst" xmlns:r="http://schemas.openxmlformats.org/officeDocument/2006/relationships" xmlns:m="http://schemas.openxmlformats.org/officeDocument/2006/math" xmlns:v="urn:schemas-microsoft-com:vml" xmlns:wp14="http://schemas.microsoft.com/office/word/2010/wordprocessingDrawing" xmlns:wp="http://schemas.openxmlformats.org/drawingml/2006/wordprocessingDrawing" xmlns:w10="urn:schemas-microsoft-com:office:word" xmlns:w="http://schemas.openxmlformats.org/wordprocessingml/2006/main" xmlns:w14="http://schemas.microsoft.com/office/word/2010/wordml" xmlns:w15="http://schemas.microsoft.com/office/word/2012/wordml" xmlns:w16cex="http://schemas.microsoft.com/office/word/2018/wordml/cex" xmlns:w16cid="http://schemas.microsoft.com/office/word/2016/wordml/cid" xmlns:w16="http://schemas.microsoft.com/office/word/2018/wordml" xmlns:w16du="http://schemas.microsoft.com/office/word/2023/wordml/word16du" xmlns:w16sdtdh="http://schemas.microsoft.com/office/word/2020/wordml/sdtdatahash" xmlns:w16se="http://schemas.microsoft.com/office/word/2015/wordml/symex" xmlns:wpg="http://schemas.microsoft.com/office/word/2010/wordprocessingGroup" xmlns:wpi="http://schemas.microsoft.com/office/word/2010/wordprocessingInk" xmlns:wne="http://schemas.microsoft.com/office/word/2006/wordml" xmlns:wps="http://schemas.microsoft.com/office/word/2010/wordprocessingShape" mc:Ignorable="w14 w15 w16se w16cid w16 w16cex w16sdtdh w16du wp14">
+  <w:p>
+    <w:pPr>
+      <w:pStyle w:val="Piedepgina"/>
+      <w:jc w:val="right"/>
+    </w:pPr>
+  </w:p>
+  <w:p>
+    <w:pPr>
+      <w:pStyle w:val="Piedepgina"/>
+    </w:pPr>
+  </w:p>
+</w:ftr>
+</file>
+
+<file path=word/footer2.xml><?xml version="1.0" encoding="utf-8"?>
+<w:ftr xmlns:wpc="http://schemas.microsoft.com/office/word/2010/wordprocessingCanvas" xmlns:cx="http://schemas.microsoft.com/office/drawing/2014/chartex" xmlns:cx1="http://schemas.microsoft.com/office/drawing/2015/9/8/chartex" xmlns:cx2="http://schemas.microsoft.com/office/drawing/2015/10/21/chartex" xmlns:cx3="http://schemas.microsoft.com/office/drawing/2016/5/9/chartex" xmlns:cx4="http://schemas.microsoft.com/office/drawing/2016/5/10/chartex" xmlns:cx5="http://schemas.microsoft.com/office/drawing/2016/5/11/chartex" xmlns:cx6="http://schemas.microsoft.com/office/drawing/2016/5/12/chartex" xmlns:cx7="http://schemas.microsoft.com/office/drawing/2016/5/13/chartex" xmlns:cx8="http://schemas.microsoft.com/office/drawing/2016/5/14/chartex" xmlns:mc="http://schemas.openxmlformats.org/markup-compatibility/2006" xmlns:aink="http://schemas.microsoft.com/office/drawing/2016/ink" xmlns:am3d="http://schemas.microsoft.com/office/drawing/2017/model3d" xmlns:o="urn:schemas-microsoft-com:office:office" xmlns:oel="http://schemas.microsoft.com/office/2019/extlst" xmlns:r="http://schemas.openxmlformats.org/officeDocument/2006/relationships" xmlns:m="http://schemas.openxmlformats.org/officeDocument/2006/math" xmlns:v="urn:schemas-microsoft-com:vml" xmlns:wp14="http://schemas.microsoft.com/office/word/2010/wordprocessingDrawing" xmlns:wp="http://schemas.openxmlformats.org/drawingml/2006/wordprocessingDrawing" xmlns:w10="urn:schemas-microsoft-com:office:word" xmlns:w="http://schemas.openxmlformats.org/wordprocessingml/2006/main" xmlns:w14="http://schemas.microsoft.com/office/word/2010/wordml" xmlns:w15="http://schemas.microsoft.com/office/word/2012/wordml" xmlns:w16cex="http://schemas.microsoft.com/office/word/2018/wordml/cex" xmlns:w16cid="http://schemas.microsoft.com/office/word/2016/wordml/cid" xmlns:w16="http://schemas.microsoft.com/office/word/2018/wordml" xmlns:w16du="http://schemas.microsoft.com/office/word/2023/wordml/word16du" xmlns:w16sdtdh="http://schemas.microsoft.com/office/word/2020/wordml/sdtdatahash" xmlns:w16se="http://schemas.microsoft.com/office/word/2015/wordml/symex" xmlns:wpg="http://schemas.microsoft.com/office/word/2010/wordprocessingGroup" xmlns:wpi="http://schemas.microsoft.com/office/word/2010/wordprocessingInk" xmlns:wne="http://schemas.microsoft.com/office/word/2006/wordml" xmlns:wps="http://schemas.microsoft.com/office/word/2010/wordprocessingShape" mc:Ignorable="w14 w15 w16se w16cid w16 w16cex w16sdtdh w16du wp14">
+  <w:sdt>
+    <w:sdtPr>
+      <w:id w:val="-1438744200"/>
+      <w:docPartObj>
+        <w:docPartGallery w:val="Page Numbers (Bottom of Page)"/>
+        <w:docPartUnique/>
+      </w:docPartObj>
+    </w:sdtPr>
+    <w:sdtContent>
+      <w:p>
+        <w:pPr>
+          <w:pStyle w:val="Piedepgina"/>
+          <w:jc w:val="right"/>
+        </w:pPr>
+        <w:r>
+          <w:fldChar w:fldCharType="begin"/>
+        </w:r>
+        <w:r>
+          <w:instrText>PAGE   \* MERGEFORMAT</w:instrText>
+        </w:r>
+        <w:r>
+          <w:fldChar w:fldCharType="separate"/>
+        </w:r>
+        <w:r>
+          <w:t>2</w:t>
+        </w:r>
+        <w:r>
+          <w:fldChar w:fldCharType="end"/>
+        </w:r>
+      </w:p>
+    </w:sdtContent>
+  </w:sdt>
+  <w:p>
+    <w:pPr>
+      <w:pStyle w:val="Piedepgina"/>
+    </w:pPr>
+  </w:p>
+</w:ftr>
+</file>
+
+<file path=word/footnotes.xml><?xml version="1.0" encoding="utf-8"?>
+<w:footnotes xmlns:wpc="http://schemas.microsoft.com/office/word/2010/wordprocessingCanvas" xmlns:cx="http://schemas.microsoft.com/office/drawing/2014/chartex" xmlns:cx1="http://schemas.microsoft.com/office/drawing/2015/9/8/chartex" xmlns:cx2="http://schemas.microsoft.com/office/drawing/2015/10/21/chartex" xmlns:cx3="http://schemas.microsoft.com/office/drawing/2016/5/9/chartex" xmlns:cx4="http://schemas.microsoft.com/office/drawing/2016/5/10/chartex" xmlns:cx5="http://schemas.microsoft.com/office/drawing/2016/5/11/chartex" xmlns:cx6="http://schemas.microsoft.com/office/drawing/2016/5/12/chartex" xmlns:cx7="http://schemas.microsoft.com/office/drawing/2016/5/13/chartex" xmlns:cx8="http://schemas.microsoft.com/office/drawing/2016/5/14/chartex" xmlns:mc="http://schemas.openxmlformats.org/markup-compatibility/2006" xmlns:aink="http://schemas.microsoft.com/office/drawing/2016/ink" xmlns:am3d="http://schemas.microsoft.com/office/drawing/2017/model3d" xmlns:o="urn:schemas-microsoft-com:office:office" xmlns:oel="http://schemas.microsoft.com/office/2019/extlst" xmlns:r="http://schemas.openxmlformats.org/officeDocument/2006/relationships" xmlns:m="http://schemas.openxmlformats.org/officeDocument/2006/math" xmlns:v="urn:schemas-microsoft-com:vml" xmlns:wp14="http://schemas.microsoft.com/office/word/2010/wordprocessingDrawing" xmlns:wp="http://schemas.openxmlformats.org/drawingml/2006/wordprocessingDrawing" xmlns:w10="urn:schemas-microsoft-com:office:word" xmlns:w="http://schemas.openxmlformats.org/wordprocessingml/2006/main" xmlns:w14="http://schemas.microsoft.com/office/word/2010/wordml" xmlns:w15="http://schemas.microsoft.com/office/word/2012/wordml" xmlns:w16cex="http://schemas.microsoft.com/office/word/2018/wordml/cex" xmlns:w16cid="http://schemas.microsoft.com/office/word/2016/wordml/cid" xmlns:w16="http://schemas.microsoft.com/office/word/2018/wordml" xmlns:w16du="http://schemas.microsoft.com/office/word/2023/wordml/word16du" xmlns:w16sdtdh="http://schemas.microsoft.com/office/word/2020/wordml/sdtdatahash" xmlns:w16se="http://schemas.microsoft.com/office/word/2015/wordml/symex" xmlns:wpg="http://schemas.microsoft.com/office/word/2010/wordprocessingGroup" xmlns:wpi="http://schemas.microsoft.com/office/word/2010/wordprocessingInk" xmlns:wne="http://schemas.microsoft.com/office/word/2006/wordml" xmlns:wps="http://schemas.microsoft.com/office/word/2010/wordprocessingShape" mc:Ignorable="w14 w15 w16se w16cid w16 w16cex w16sdtdh w16du wp14">
+  <w:footnote w:type="separator" w:id="-1">
+    <w:p>
+      <w:pPr>
+        <w:spacing w:after="0" w:line="240" w:lineRule="auto"/>
+      </w:pPr>
+      <w:r>
+        <w:separator/>
+      </w:r>
+    </w:p>
+  </w:footnote>
+  <w:footnote w:type="continuationSeparator" w:id="0">
+    <w:p>
+      <w:pPr>
+        <w:spacing w:after="0" w:line="240" w:lineRule="auto"/>
+      </w:pPr>
+      <w:r>
+        <w:continuationSeparator/>
+      </w:r>
+    </w:p>
+  </w:footnote>
+</w:footnotes>
+</file>
+
+<file path=word/header1.xml><?xml version="1.0" encoding="utf-8"?>
+<w:hdr xmlns:wpc="http://schemas.microsoft.com/office/word/2010/wordprocessingCanvas" xmlns:cx="http://schemas.microsoft.com/office/drawing/2014/chartex" xmlns:cx1="http://schemas.microsoft.com/office/drawing/2015/9/8/chartex" xmlns:cx2="http://schemas.microsoft.com/office/drawing/2015/10/21/chartex" xmlns:cx3="http://schemas.microsoft.com/office/drawing/2016/5/9/chartex" xmlns:cx4="http://schemas.microsoft.com/office/drawing/2016/5/10/chartex" xmlns:cx5="http://schemas.microsoft.com/office/drawing/2016/5/11/chartex" xmlns:cx6="http://schemas.microsoft.com/office/drawing/2016/5/12/chartex" xmlns:cx7="http://schemas.microsoft.com/office/drawing/2016/5/13/chartex" xmlns:cx8="http://schemas.microsoft.com/office/drawing/2016/5/14/chartex" xmlns:mc="http://schemas.openxmlformats.org/markup-compatibility/2006" xmlns:aink="http://schemas.microsoft.com/office/drawing/2016/ink" xmlns:am3d="http://schemas.microsoft.com/office/drawing/2017/model3d" xmlns:o="urn:schemas-microsoft-com:office:office" xmlns:oel="http://schemas.microsoft.com/office/2019/extlst" xmlns:r="http://schemas.openxmlformats.org/officeDocument/2006/relationships" xmlns:m="http://schemas.openxmlformats.org/officeDocument/2006/math" xmlns:v="urn:schemas-microsoft-com:vml" xmlns:wp14="http://schemas.microsoft.com/office/word/2010/wordprocessingDrawing" xmlns:wp="http://schemas.openxmlformats.org/drawingml/2006/wordprocessingDrawing" xmlns:w10="urn:schemas-microsoft-com:office:word" xmlns:w="http://schemas.openxmlformats.org/wordprocessingml/2006/main" xmlns:w14="http://schemas.microsoft.com/office/word/2010/wordml" xmlns:w15="http://schemas.microsoft.com/office/word/2012/wordml" xmlns:w16cex="http://schemas.microsoft.com/office/word/2018/wordml/cex" xmlns:w16cid="http://schemas.microsoft.com/office/word/2016/wordml/cid" xmlns:w16="http://schemas.microsoft.com/office/word/2018/wordml" xmlns:w16du="http://schemas.microsoft.com/office/word/2023/wordml/word16du" xmlns:w16sdtdh="http://schemas.microsoft.com/office/word/2020/wordml/sdtdatahash" xmlns:w16se="http://schemas.microsoft.com/office/word/2015/wordml/symex" xmlns:wpg="http://schemas.microsoft.com/office/word/2010/wordprocessingGroup" xmlns:wpi="http://schemas.microsoft.com/office/word/2010/wordprocessingInk" xmlns:wne="http://schemas.microsoft.com/office/word/2006/wordml" xmlns:wps="http://schemas.microsoft.com/office/word/2010/wordprocessingShape" mc:Ignorable="w14 w15 w16se w16cid w16 w16cex w16sdtdh w16du wp14">
+  <w:p>
+    <w:pPr>
+      <w:pStyle w:val="Encabezado"/>
+    </w:pPr>
+  </w:p>
+  <w:p>
+    <w:pPr>
+      <w:pStyle w:val="Encabezado"/>
+    </w:pPr>
+  </w:p>
+</w:hdr>
+</file>
+
 <file path=word/numbering.xml><?xml version="1.0" encoding="utf-8"?>
 <w:numbering xmlns:wpc="http://schemas.microsoft.com/office/word/2010/wordprocessingCanvas" xmlns:cx="http://schemas.microsoft.com/office/drawing/2014/chartex" xmlns:cx1="http://schemas.microsoft.com/office/drawing/2015/9/8/chartex" xmlns:cx2="http://schemas.microsoft.com/office/drawing/2015/10/21/chartex" xmlns:cx3="http://schemas.microsoft.com/office/drawing/2016/5/9/chartex" xmlns:cx4="http://schemas.microsoft.com/office/drawing/2016/5/10/chartex" xmlns:cx5="http://schemas.microsoft.com/office/drawing/2016/5/11/chartex" xmlns:cx6="http://schemas.microsoft.com/office/drawing/2016/5/12/chartex" xmlns:cx7="http://schemas.microsoft.com/office/drawing/2016/5/13/chartex" xmlns:cx8="http://schemas.microsoft.com/office/drawing/2016/5/14/chartex" xmlns:mc="http://schemas.openxmlformats.org/markup-compatibility/2006" xmlns:aink="http://schemas.microsoft.com/office/drawing/2016/ink" xmlns:am3d="http://schemas.microsoft.com/office/drawing/2017/model3d" xmlns:o="urn:schemas-microsoft-com:office:office" xmlns:oel="http://schemas.microsoft.com/office/2019/extlst" xmlns:r="http://schemas.openxmlformats.org/officeDocument/2006/relationships" xmlns:m="http://schemas.openxmlformats.org/officeDocument/2006/math" xmlns:v="urn:schemas-microsoft-com:vml" xmlns:wp14="http://schemas.microsoft.com/office/word/2010/wordprocessingDrawing" xmlns:wp="http://schemas.openxmlformats.org/drawingml/2006/wordprocessingDrawing" xmlns:w10="urn:schemas-microsoft-com:office:word" xmlns:w="http://schemas.openxmlformats.org/wordprocessingml/2006/main" xmlns:w14="http://schemas.microsoft.com/office/word/2010/wordml" xmlns:w15="http://schemas.microsoft.com/office/word/2012/wordml" xmlns:w16cex="http://schemas.microsoft.com/office/word/2018/wordml/cex" xmlns:w16cid="http://schemas.microsoft.com/office/word/2016/wordml/cid" xmlns:w16="http://schemas.microsoft.com/office/word/2018/wordml" xmlns:w16du="http://schemas.microsoft.com/office/word/2023/wordml/word16du" xmlns:w16sdtdh="http://schemas.microsoft.com/office/word/2020/wordml/sdtdatahash" xmlns:w16se="http://schemas.microsoft.com/office/word/2015/wordml/symex" xmlns:wpg="http://schemas.microsoft.com/office/word/2010/wordprocessingGroup" xmlns:wpi="http://schemas.microsoft.com/office/word/2010/wordprocessingInk" xmlns:wne="http://schemas.microsoft.com/office/word/2006/wordml" xmlns:wps="http://schemas.microsoft.com/office/word/2010/wordprocessingShape" mc:Ignorable="w14 w15 w16se w16cid w16 w16cex w16sdtdh w16du wp14">
   <w:abstractNum w:abstractNumId="0" w15:restartNumberingAfterBreak="0">
+    <w:nsid w:val="34723BD6"/>
+    <w:multiLevelType w:val="multilevel"/>
+    <w:tmpl w:val="9EE078D8"/>
+    <w:lvl w:ilvl="0">
+      <w:start w:val="2"/>
+      <w:numFmt w:val="decimal"/>
+      <w:lvlText w:val="%1."/>
+      <w:lvlJc w:val="left"/>
+      <w:pPr>
+        <w:ind w:left="360" w:hanging="360"/>
+      </w:pPr>
+      <w:rPr>
+        <w:rFonts w:hint="default"/>
+      </w:rPr>
+    </w:lvl>
+    <w:lvl w:ilvl="1">
+      <w:start w:val="1"/>
+      <w:numFmt w:val="decimal"/>
+      <w:lvlText w:val="%1.%2."/>
+      <w:lvlJc w:val="left"/>
+      <w:pPr>
+        <w:ind w:left="720" w:hanging="720"/>
+      </w:pPr>
+      <w:rPr>
+        <w:rFonts w:hint="default"/>
+      </w:rPr>
+    </w:lvl>
+    <w:lvl w:ilvl="2">
+      <w:start w:val="1"/>
+      <w:numFmt w:val="decimal"/>
+      <w:lvlText w:val="%1.%2.%3."/>
+      <w:lvlJc w:val="left"/>
+      <w:pPr>
+        <w:ind w:left="720" w:hanging="720"/>
+      </w:pPr>
+      <w:rPr>
+        <w:rFonts w:hint="default"/>
+      </w:rPr>
+    </w:lvl>
+    <w:lvl w:ilvl="3">
+      <w:start w:val="1"/>
+      <w:numFmt w:val="decimal"/>
+      <w:lvlText w:val="%1.%2.%3.%4."/>
+      <w:lvlJc w:val="left"/>
+      <w:pPr>
+        <w:ind w:left="1080" w:hanging="1080"/>
+      </w:pPr>
+      <w:rPr>
+        <w:rFonts w:hint="default"/>
+      </w:rPr>
+    </w:lvl>
+    <w:lvl w:ilvl="4">
+      <w:start w:val="1"/>
+      <w:numFmt w:val="decimal"/>
+      <w:lvlText w:val="%1.%2.%3.%4.%5."/>
+      <w:lvlJc w:val="left"/>
+      <w:pPr>
+        <w:ind w:left="1080" w:hanging="1080"/>
+      </w:pPr>
+      <w:rPr>
+        <w:rFonts w:hint="default"/>
+      </w:rPr>
+    </w:lvl>
+    <w:lvl w:ilvl="5">
+      <w:start w:val="1"/>
+      <w:numFmt w:val="decimal"/>
+      <w:lvlText w:val="%1.%2.%3.%4.%5.%6."/>
+      <w:lvlJc w:val="left"/>
+      <w:pPr>
+        <w:ind w:left="1440" w:hanging="1440"/>
+      </w:pPr>
+      <w:rPr>
+        <w:rFonts w:hint="default"/>
+      </w:rPr>
+    </w:lvl>
+    <w:lvl w:ilvl="6">
+      <w:start w:val="1"/>
+      <w:numFmt w:val="decimal"/>
+      <w:lvlText w:val="%1.%2.%3.%4.%5.%6.%7."/>
+      <w:lvlJc w:val="left"/>
+      <w:pPr>
+        <w:ind w:left="1440" w:hanging="1440"/>
+      </w:pPr>
+      <w:rPr>
+        <w:rFonts w:hint="default"/>
+      </w:rPr>
+    </w:lvl>
+    <w:lvl w:ilvl="7">
+      <w:start w:val="1"/>
+      <w:numFmt w:val="decimal"/>
+      <w:lvlText w:val="%1.%2.%3.%4.%5.%6.%7.%8."/>
+      <w:lvlJc w:val="left"/>
+      <w:pPr>
+        <w:ind w:left="1800" w:hanging="1800"/>
+      </w:pPr>
+      <w:rPr>
+        <w:rFonts w:hint="default"/>
+      </w:rPr>
+    </w:lvl>
+    <w:lvl w:ilvl="8">
+      <w:start w:val="1"/>
+      <w:numFmt w:val="decimal"/>
+      <w:lvlText w:val="%1.%2.%3.%4.%5.%6.%7.%8.%9."/>
+      <w:lvlJc w:val="left"/>
+      <w:pPr>
+        <w:ind w:left="1800" w:hanging="1800"/>
+      </w:pPr>
+      <w:rPr>
+        <w:rFonts w:hint="default"/>
+      </w:rPr>
+    </w:lvl>
+  </w:abstractNum>
+  <w:abstractNum w:abstractNumId="1" w15:restartNumberingAfterBreak="0">
     <w:nsid w:val="6D6F1214"/>
     <w:multiLevelType w:val="multilevel"/>
     <w:tmpl w:val="C82A67AC"/>
@@ -908,7 +3128,134 @@
       </w:rPr>
     </w:lvl>
   </w:abstractNum>
+  <w:abstractNum w:abstractNumId="2" w15:restartNumberingAfterBreak="0">
+    <w:nsid w:val="6EBB460C"/>
+    <w:multiLevelType w:val="multilevel"/>
+    <w:tmpl w:val="C24C7914"/>
+    <w:lvl w:ilvl="0">
+      <w:start w:val="1"/>
+      <w:numFmt w:val="decimal"/>
+      <w:lvlText w:val="%1."/>
+      <w:lvlJc w:val="left"/>
+      <w:pPr>
+        <w:ind w:left="720" w:hanging="360"/>
+      </w:pPr>
+      <w:rPr>
+        <w:rFonts w:hint="default"/>
+      </w:rPr>
+    </w:lvl>
+    <w:lvl w:ilvl="1">
+      <w:start w:val="1"/>
+      <w:numFmt w:val="decimal"/>
+      <w:isLgl/>
+      <w:lvlText w:val="%1.%2"/>
+      <w:lvlJc w:val="left"/>
+      <w:pPr>
+        <w:ind w:left="1080" w:hanging="360"/>
+      </w:pPr>
+      <w:rPr>
+        <w:rFonts w:hint="default"/>
+      </w:rPr>
+    </w:lvl>
+    <w:lvl w:ilvl="2">
+      <w:start w:val="1"/>
+      <w:numFmt w:val="decimal"/>
+      <w:isLgl/>
+      <w:lvlText w:val="%1.%2.%3"/>
+      <w:lvlJc w:val="left"/>
+      <w:pPr>
+        <w:ind w:left="1800" w:hanging="720"/>
+      </w:pPr>
+      <w:rPr>
+        <w:rFonts w:hint="default"/>
+      </w:rPr>
+    </w:lvl>
+    <w:lvl w:ilvl="3">
+      <w:start w:val="1"/>
+      <w:numFmt w:val="decimal"/>
+      <w:isLgl/>
+      <w:lvlText w:val="%1.%2.%3.%4"/>
+      <w:lvlJc w:val="left"/>
+      <w:pPr>
+        <w:ind w:left="2160" w:hanging="720"/>
+      </w:pPr>
+      <w:rPr>
+        <w:rFonts w:hint="default"/>
+      </w:rPr>
+    </w:lvl>
+    <w:lvl w:ilvl="4">
+      <w:start w:val="1"/>
+      <w:numFmt w:val="decimal"/>
+      <w:isLgl/>
+      <w:lvlText w:val="%1.%2.%3.%4.%5"/>
+      <w:lvlJc w:val="left"/>
+      <w:pPr>
+        <w:ind w:left="2880" w:hanging="1080"/>
+      </w:pPr>
+      <w:rPr>
+        <w:rFonts w:hint="default"/>
+      </w:rPr>
+    </w:lvl>
+    <w:lvl w:ilvl="5">
+      <w:start w:val="1"/>
+      <w:numFmt w:val="decimal"/>
+      <w:isLgl/>
+      <w:lvlText w:val="%1.%2.%3.%4.%5.%6"/>
+      <w:lvlJc w:val="left"/>
+      <w:pPr>
+        <w:ind w:left="3240" w:hanging="1080"/>
+      </w:pPr>
+      <w:rPr>
+        <w:rFonts w:hint="default"/>
+      </w:rPr>
+    </w:lvl>
+    <w:lvl w:ilvl="6">
+      <w:start w:val="1"/>
+      <w:numFmt w:val="decimal"/>
+      <w:isLgl/>
+      <w:lvlText w:val="%1.%2.%3.%4.%5.%6.%7"/>
+      <w:lvlJc w:val="left"/>
+      <w:pPr>
+        <w:ind w:left="3960" w:hanging="1440"/>
+      </w:pPr>
+      <w:rPr>
+        <w:rFonts w:hint="default"/>
+      </w:rPr>
+    </w:lvl>
+    <w:lvl w:ilvl="7">
+      <w:start w:val="1"/>
+      <w:numFmt w:val="decimal"/>
+      <w:isLgl/>
+      <w:lvlText w:val="%1.%2.%3.%4.%5.%6.%7.%8"/>
+      <w:lvlJc w:val="left"/>
+      <w:pPr>
+        <w:ind w:left="4320" w:hanging="1440"/>
+      </w:pPr>
+      <w:rPr>
+        <w:rFonts w:hint="default"/>
+      </w:rPr>
+    </w:lvl>
+    <w:lvl w:ilvl="8">
+      <w:start w:val="1"/>
+      <w:numFmt w:val="decimal"/>
+      <w:isLgl/>
+      <w:lvlText w:val="%1.%2.%3.%4.%5.%6.%7.%8.%9"/>
+      <w:lvlJc w:val="left"/>
+      <w:pPr>
+        <w:ind w:left="5040" w:hanging="1800"/>
+      </w:pPr>
+      <w:rPr>
+        <w:rFonts w:hint="default"/>
+      </w:rPr>
+    </w:lvl>
+  </w:abstractNum>
   <w:num w:numId="1" w16cid:durableId="2020041383">
+    <w:abstractNumId w:val="1"/>
+  </w:num>
+  <w:num w:numId="2" w16cid:durableId="8259746">
+    <w:abstractNumId w:val="2"/>
+  </w:num>
+  <w:num w:numId="3" w16cid:durableId="1119296483">
     <w:abstractNumId w:val="0"/>
   </w:num>
 </w:numbering>
@@ -1514,6 +3861,7 @@
   <w:style w:type="character" w:default="1" w:styleId="Fuentedeprrafopredeter">
     <w:name w:val="Default Paragraph Font"/>
     <w:uiPriority w:val="1"/>
+    <w:semiHidden/>
     <w:unhideWhenUsed/>
   </w:style>
   <w:style w:type="table" w:default="1" w:styleId="Tablanormal">
@@ -1824,6 +4172,138 @@
       <w:spacing w:val="5"/>
     </w:rPr>
   </w:style>
+  <w:style w:type="paragraph" w:styleId="Descripcin">
+    <w:name w:val="caption"/>
+    <w:basedOn w:val="Normal"/>
+    <w:next w:val="Normal"/>
+    <w:uiPriority w:val="35"/>
+    <w:unhideWhenUsed/>
+    <w:qFormat/>
+    <w:rsid w:val="00B94E6D"/>
+    <w:pPr>
+      <w:spacing w:after="200" w:line="240" w:lineRule="auto"/>
+    </w:pPr>
+    <w:rPr>
+      <w:i/>
+      <w:iCs/>
+      <w:color w:val="0E2841" w:themeColor="text2"/>
+      <w:sz w:val="18"/>
+      <w:szCs w:val="18"/>
+    </w:rPr>
+  </w:style>
+  <w:style w:type="paragraph" w:styleId="TtuloTDC">
+    <w:name w:val="TOC Heading"/>
+    <w:basedOn w:val="Ttulo1"/>
+    <w:next w:val="Normal"/>
+    <w:uiPriority w:val="39"/>
+    <w:unhideWhenUsed/>
+    <w:qFormat/>
+    <w:rsid w:val="008300B5"/>
+    <w:pPr>
+      <w:spacing w:before="240" w:after="0"/>
+      <w:outlineLvl w:val="9"/>
+    </w:pPr>
+    <w:rPr>
+      <w:kern w:val="0"/>
+      <w:sz w:val="32"/>
+      <w:szCs w:val="32"/>
+      <w:lang w:eastAsia="es-ES"/>
+      <w14:ligatures w14:val="none"/>
+    </w:rPr>
+  </w:style>
+  <w:style w:type="paragraph" w:styleId="TDC1">
+    <w:name w:val="toc 1"/>
+    <w:basedOn w:val="Normal"/>
+    <w:next w:val="Normal"/>
+    <w:autoRedefine/>
+    <w:uiPriority w:val="39"/>
+    <w:unhideWhenUsed/>
+    <w:rsid w:val="008300B5"/>
+    <w:pPr>
+      <w:spacing w:after="100"/>
+    </w:pPr>
+  </w:style>
+  <w:style w:type="paragraph" w:styleId="TDC2">
+    <w:name w:val="toc 2"/>
+    <w:basedOn w:val="Normal"/>
+    <w:next w:val="Normal"/>
+    <w:autoRedefine/>
+    <w:uiPriority w:val="39"/>
+    <w:unhideWhenUsed/>
+    <w:rsid w:val="008300B5"/>
+    <w:pPr>
+      <w:spacing w:after="100"/>
+      <w:ind w:left="220"/>
+    </w:pPr>
+  </w:style>
+  <w:style w:type="paragraph" w:styleId="TDC3">
+    <w:name w:val="toc 3"/>
+    <w:basedOn w:val="Normal"/>
+    <w:next w:val="Normal"/>
+    <w:autoRedefine/>
+    <w:uiPriority w:val="39"/>
+    <w:unhideWhenUsed/>
+    <w:rsid w:val="008300B5"/>
+    <w:pPr>
+      <w:spacing w:after="100"/>
+      <w:ind w:left="440"/>
+    </w:pPr>
+  </w:style>
+  <w:style w:type="character" w:styleId="Hipervnculo">
+    <w:name w:val="Hyperlink"/>
+    <w:basedOn w:val="Fuentedeprrafopredeter"/>
+    <w:uiPriority w:val="99"/>
+    <w:unhideWhenUsed/>
+    <w:rsid w:val="008300B5"/>
+    <w:rPr>
+      <w:color w:val="467886" w:themeColor="hyperlink"/>
+      <w:u w:val="single"/>
+    </w:rPr>
+  </w:style>
+  <w:style w:type="paragraph" w:styleId="Encabezado">
+    <w:name w:val="header"/>
+    <w:basedOn w:val="Normal"/>
+    <w:link w:val="EncabezadoCar"/>
+    <w:uiPriority w:val="99"/>
+    <w:unhideWhenUsed/>
+    <w:rsid w:val="004E2247"/>
+    <w:pPr>
+      <w:tabs>
+        <w:tab w:val="center" w:pos="4252"/>
+        <w:tab w:val="right" w:pos="8504"/>
+      </w:tabs>
+      <w:spacing w:after="0" w:line="240" w:lineRule="auto"/>
+    </w:pPr>
+  </w:style>
+  <w:style w:type="character" w:customStyle="1" w:styleId="EncabezadoCar">
+    <w:name w:val="Encabezado Car"/>
+    <w:basedOn w:val="Fuentedeprrafopredeter"/>
+    <w:link w:val="Encabezado"/>
+    <w:uiPriority w:val="99"/>
+    <w:rsid w:val="004E2247"/>
+  </w:style>
+  <w:style w:type="paragraph" w:styleId="Piedepgina">
+    <w:name w:val="footer"/>
+    <w:basedOn w:val="Normal"/>
+    <w:link w:val="PiedepginaCar"/>
+    <w:uiPriority w:val="99"/>
+    <w:unhideWhenUsed/>
+    <w:rsid w:val="004E2247"/>
+    <w:pPr>
+      <w:tabs>
+        <w:tab w:val="center" w:pos="4252"/>
+        <w:tab w:val="right" w:pos="8504"/>
+      </w:tabs>
+      <w:spacing w:after="0" w:line="240" w:lineRule="auto"/>
+    </w:pPr>
+  </w:style>
+  <w:style w:type="character" w:customStyle="1" w:styleId="PiedepginaCar">
+    <w:name w:val="Pie de página Car"/>
+    <w:basedOn w:val="Fuentedeprrafopredeter"/>
+    <w:link w:val="Piedepgina"/>
+    <w:uiPriority w:val="99"/>
+    <w:rsid w:val="004E2247"/>
+  </w:style>
 </w:styles>
 </file>
 
@@ -2120,4 +4600,16 @@
     </a:ext>
   </a:extLst>
 </a:theme>
+</file>
+
+<file path=customXml/item1.xml><?xml version="1.0" encoding="utf-8"?>
+<b:Sources xmlns:b="http://schemas.openxmlformats.org/officeDocument/2006/bibliography" xmlns="http://schemas.openxmlformats.org/officeDocument/2006/bibliography" SelectedStyle="\APASixthEditionOfficeOnline.xsl" StyleName="APA" Version="6"/>
+</file>
+
+<file path=customXml/itemProps1.xml><?xml version="1.0" encoding="utf-8"?>
+<ds:datastoreItem xmlns:ds="http://schemas.openxmlformats.org/officeDocument/2006/customXml" ds:itemID="{DCD3AB21-9B8B-46CB-97BE-8C0F0FD6C277}">
+  <ds:schemaRefs>
+    <ds:schemaRef ds:uri="http://schemas.openxmlformats.org/officeDocument/2006/bibliography"/>
+  </ds:schemaRefs>
+</ds:datastoreItem>
 </file>
</xml_diff>